<commit_message>
editing report file and presentation; adding oil plot to main code
</commit_message>
<xml_diff>
--- a/Final Observations.docx
+++ b/Final Observations.docx
@@ -1,6 +1,6 @@
 
 <file path=word/document.xml><?xml version="1.0" encoding="utf-8"?>
-<w:document xmlns:wpc="http://schemas.microsoft.com/office/word/2010/wordprocessingCanvas" xmlns:mc="http://schemas.openxmlformats.org/markup-compatibility/2006" xmlns:o="urn:schemas-microsoft-com:office:office" xmlns:r="http://schemas.openxmlformats.org/officeDocument/2006/relationships" xmlns:m="http://schemas.openxmlformats.org/officeDocument/2006/math" xmlns:v="urn:schemas-microsoft-com:vml" xmlns:wp14="http://schemas.microsoft.com/office/word/2010/wordprocessingDrawing" xmlns:wp="http://schemas.openxmlformats.org/drawingml/2006/wordprocessingDrawing" xmlns:w10="urn:schemas-microsoft-com:office:word" xmlns:w="http://schemas.openxmlformats.org/wordprocessingml/2006/main" xmlns:w14="http://schemas.microsoft.com/office/word/2010/wordml" xmlns:wpg="http://schemas.microsoft.com/office/word/2010/wordprocessingGroup" xmlns:wpi="http://schemas.microsoft.com/office/word/2010/wordprocessingInk" xmlns:wne="http://schemas.microsoft.com/office/word/2006/wordml" xmlns:wps="http://schemas.microsoft.com/office/word/2010/wordprocessingShape" mc:Ignorable="w14 wp14">
+<w:document xmlns:wpc="http://schemas.microsoft.com/office/word/2010/wordprocessingCanvas" xmlns:cx="http://schemas.microsoft.com/office/drawing/2014/chartex" xmlns:cx1="http://schemas.microsoft.com/office/drawing/2015/9/8/chartex" xmlns:cx2="http://schemas.microsoft.com/office/drawing/2015/10/21/chartex" xmlns:cx3="http://schemas.microsoft.com/office/drawing/2016/5/9/chartex" xmlns:cx4="http://schemas.microsoft.com/office/drawing/2016/5/10/chartex" xmlns:cx5="http://schemas.microsoft.com/office/drawing/2016/5/11/chartex" xmlns:cx6="http://schemas.microsoft.com/office/drawing/2016/5/12/chartex" xmlns:cx7="http://schemas.microsoft.com/office/drawing/2016/5/13/chartex" xmlns:cx8="http://schemas.microsoft.com/office/drawing/2016/5/14/chartex" xmlns:mc="http://schemas.openxmlformats.org/markup-compatibility/2006" xmlns:aink="http://schemas.microsoft.com/office/drawing/2016/ink" xmlns:am3d="http://schemas.microsoft.com/office/drawing/2017/model3d" xmlns:o="urn:schemas-microsoft-com:office:office" xmlns:r="http://schemas.openxmlformats.org/officeDocument/2006/relationships" xmlns:m="http://schemas.openxmlformats.org/officeDocument/2006/math" xmlns:v="urn:schemas-microsoft-com:vml" xmlns:wp14="http://schemas.microsoft.com/office/word/2010/wordprocessingDrawing" xmlns:wp="http://schemas.openxmlformats.org/drawingml/2006/wordprocessingDrawing" xmlns:w10="urn:schemas-microsoft-com:office:word" xmlns:w="http://schemas.openxmlformats.org/wordprocessingml/2006/main" xmlns:w14="http://schemas.microsoft.com/office/word/2010/wordml" xmlns:w15="http://schemas.microsoft.com/office/word/2012/wordml" xmlns:w16cid="http://schemas.microsoft.com/office/word/2016/wordml/cid" xmlns:w16se="http://schemas.microsoft.com/office/word/2015/wordml/symex" xmlns:wpg="http://schemas.microsoft.com/office/word/2010/wordprocessingGroup" xmlns:wpi="http://schemas.microsoft.com/office/word/2010/wordprocessingInk" xmlns:wne="http://schemas.microsoft.com/office/word/2006/wordml" xmlns:wps="http://schemas.microsoft.com/office/word/2010/wordprocessingShape" mc:Ignorable="w14 w15 w16se w16cid wp14">
   <w:body>
     <w:p>
       <w:pPr>
@@ -88,7 +88,35 @@
           <w:sz w:val="24"/>
           <w:szCs w:val="24"/>
         </w:rPr>
-        <w:t xml:space="preserve"> picked some of the well-established economic giants such as New York city on the east coast, San Francisco on the west coast, Houston in south &amp; Chicago in mid-west. Along with that we were curious to observe trend in some upcoming cities such as Austin in Texas which is traditionally oil driven economy (manufacturing sector) which currently in lime light because of new tech storm in the city. Similarly, Detroit which is traditionally a manufacturing hub and we were curious to see what kind of balance between manufacturing and tech in recent year exists in it. And finally, Boston, </w:t>
+        <w:t xml:space="preserve"> picked some of the well-established economic giants such as New York city on the east coast, San Francisco on the west coast, Houston in south </w:t>
+      </w:r>
+      <w:r>
+        <w:rPr>
+          <w:sz w:val="24"/>
+          <w:szCs w:val="24"/>
+        </w:rPr>
+        <w:t>and</w:t>
+      </w:r>
+      <w:r>
+        <w:rPr>
+          <w:sz w:val="24"/>
+          <w:szCs w:val="24"/>
+        </w:rPr>
+        <w:t xml:space="preserve"> Chicago in mid-west. Along with that we were curious to observe trend</w:t>
+      </w:r>
+      <w:r>
+        <w:rPr>
+          <w:sz w:val="24"/>
+          <w:szCs w:val="24"/>
+        </w:rPr>
+        <w:t>s</w:t>
+      </w:r>
+      <w:r>
+        <w:rPr>
+          <w:sz w:val="24"/>
+          <w:szCs w:val="24"/>
+        </w:rPr>
+        <w:t xml:space="preserve"> in some upcoming cities such as Austin in Texas which is traditionally oil driven economy (manufacturing sector) which currently in lime light because of new tech storm in the city. Similarly, Detroit which is traditionally a manufacturing hub and we were curious to see what kind of balance between manufacturing and tech in recent year exists in it. And finally, Boston, </w:t>
       </w:r>
       <w:r>
         <w:rPr>
@@ -132,7 +160,21 @@
           <w:sz w:val="24"/>
           <w:szCs w:val="24"/>
         </w:rPr>
-        <w:t>The data source for the project is US Gov. Census data:</w:t>
+        <w:t>The data source for the project is US Gov</w:t>
+      </w:r>
+      <w:r>
+        <w:rPr>
+          <w:sz w:val="24"/>
+          <w:szCs w:val="24"/>
+        </w:rPr>
+        <w:t>ernment</w:t>
+      </w:r>
+      <w:r>
+        <w:rPr>
+          <w:sz w:val="24"/>
+          <w:szCs w:val="24"/>
+        </w:rPr>
+        <w:t xml:space="preserve"> Census data:</w:t>
       </w:r>
     </w:p>
     <w:p>
@@ -469,6 +511,13 @@
           <w:sz w:val="24"/>
           <w:szCs w:val="24"/>
         </w:rPr>
+        <w:t>n</w:t>
+      </w:r>
+      <w:r>
+        <w:rPr>
+          <w:sz w:val="24"/>
+          <w:szCs w:val="24"/>
+        </w:rPr>
         <w:t xml:space="preserve"> expansion, with the most growth showed since </w:t>
       </w:r>
       <w:r>
@@ -498,7 +547,7 @@
           <w:sz w:val="24"/>
           <w:szCs w:val="24"/>
         </w:rPr>
-        <w:t>Hence, we can conclude conclude that Austin employees’ wages increased significantly.</w:t>
+        <w:t>Hence, we can conclude that Austin employees’ wages increased significantly.</w:t>
       </w:r>
       <w:r>
         <w:rPr>
@@ -647,7 +696,49 @@
           <w:sz w:val="24"/>
           <w:szCs w:val="24"/>
         </w:rPr>
-        <w:t>Comparing both industries, we can see that the behave completely different. Manufacturing’s metrics growth was outpaced by the growth enjoyed by the population, while the tech-related sector metrics enjoyed stronger growth than population, with payroll enjoying the strongest growth (meaning that wages have increased significantly).</w:t>
+        <w:t>Comparing both industries, we can see that the</w:t>
+      </w:r>
+      <w:r>
+        <w:rPr>
+          <w:sz w:val="24"/>
+          <w:szCs w:val="24"/>
+        </w:rPr>
+        <w:t>y</w:t>
+      </w:r>
+      <w:r>
+        <w:rPr>
+          <w:sz w:val="24"/>
+          <w:szCs w:val="24"/>
+        </w:rPr>
+        <w:t xml:space="preserve"> behave completely different. Manufacturing’s metrics growth was outpaced by the growth </w:t>
+      </w:r>
+      <w:r>
+        <w:rPr>
+          <w:sz w:val="24"/>
+          <w:szCs w:val="24"/>
+        </w:rPr>
+        <w:t>in</w:t>
+      </w:r>
+      <w:r>
+        <w:rPr>
+          <w:sz w:val="24"/>
+          <w:szCs w:val="24"/>
+        </w:rPr>
+        <w:t xml:space="preserve"> population, while the tech-related sector metrics </w:t>
+      </w:r>
+      <w:r>
+        <w:rPr>
+          <w:sz w:val="24"/>
+          <w:szCs w:val="24"/>
+        </w:rPr>
+        <w:t>had</w:t>
+      </w:r>
+      <w:r>
+        <w:rPr>
+          <w:sz w:val="24"/>
+          <w:szCs w:val="24"/>
+        </w:rPr>
+        <w:t xml:space="preserve"> stronger growth than population, with payroll enjoying the strongest growth (meaning that wages have increased significantly).</w:t>
       </w:r>
     </w:p>
     <w:p>
@@ -758,7 +849,21 @@
           <w:sz w:val="24"/>
           <w:szCs w:val="24"/>
         </w:rPr>
-        <w:t>Boston’s tech-related sector suffered due to the financial crisis but has recovered moderately since 2011. Between 2007 and 2011, tech-related employment decreased by around 5%, however, it has recovered since then and in 2016 recorded a 10% increase in compare to the level of 2007. Interestingly, the number of establishments never recovered, which could mean that more employees are working in each establishment due to the bankruptcy of some companies or the merging of establishments. Meanwhile, total payroll has increased since 2009; nonetheless, it recorded a steeper increase since 2011 (when the employment started to increase again).</w:t>
+        <w:t>Boston’s tech-related sector suffered due to the financial crisis but has recovered moderately since 2011. Between 2007 and 2011, tech-related employment decreased by around 5%, however, it has recovered since then and in 2016 recorded a 10% increase in compar</w:t>
+      </w:r>
+      <w:r>
+        <w:rPr>
+          <w:sz w:val="24"/>
+          <w:szCs w:val="24"/>
+        </w:rPr>
+        <w:t>ison</w:t>
+      </w:r>
+      <w:r>
+        <w:rPr>
+          <w:sz w:val="24"/>
+          <w:szCs w:val="24"/>
+        </w:rPr>
+        <w:t xml:space="preserve"> to the level of 2007. Interestingly, the number of establishments never recovered, which could mean that more employees are working in each establishment due to the bankruptcy of some companies or the merging of establishments. Meanwhile, total payroll has increased since 2009; nonetheless, it recorded a steeper increase since 2011 (when employment started to increase again).</w:t>
       </w:r>
     </w:p>
     <w:p>
@@ -853,8 +958,6 @@
         <w:lastRenderedPageBreak/>
         <w:t xml:space="preserve">until </w:t>
       </w:r>
-      <w:bookmarkStart w:id="0" w:name="_GoBack"/>
-      <w:bookmarkEnd w:id="0"/>
       <w:r>
         <w:rPr>
           <w:sz w:val="24"/>
@@ -891,7 +994,21 @@
           <w:sz w:val="24"/>
           <w:szCs w:val="24"/>
         </w:rPr>
-        <w:t>The tech-related sector also suffered until 2011; however, it has shown an increase of more than 10% of employment since then, while payroll has increased by around 25%.  It worth noting that both sectors recorded approximately the same increase in nominal wages during the same period.</w:t>
+        <w:t xml:space="preserve">The tech-related sector also suffered until 2011; however, it has shown an increase of more than 10% of employment since then, while payroll has increased by around 25%.  It </w:t>
+      </w:r>
+      <w:r>
+        <w:rPr>
+          <w:sz w:val="24"/>
+          <w:szCs w:val="24"/>
+        </w:rPr>
+        <w:t xml:space="preserve">is </w:t>
+      </w:r>
+      <w:r>
+        <w:rPr>
+          <w:sz w:val="24"/>
+          <w:szCs w:val="24"/>
+        </w:rPr>
+        <w:t>worth noting that both sectors recorded approximately the same increase in nominal wages during the same period.</w:t>
       </w:r>
     </w:p>
     <w:p>
@@ -941,7 +1058,21 @@
           <w:sz w:val="24"/>
           <w:szCs w:val="24"/>
         </w:rPr>
-        <w:t xml:space="preserve">After enjoying years of tremendous growth, Detroit, the center of the USA’s auto industry, has been negatively affected by changes in the global supply, which led us to analyze how much has been the impact on the local economy. </w:t>
+        <w:t xml:space="preserve">After enjoying years of tremendous growth, Detroit, the center of the USA’s auto industry, has been negatively affected by changes in the global supply, which led us to analyze how much </w:t>
+      </w:r>
+      <w:r>
+        <w:rPr>
+          <w:sz w:val="24"/>
+          <w:szCs w:val="24"/>
+        </w:rPr>
+        <w:t xml:space="preserve">the impact </w:t>
+      </w:r>
+      <w:r>
+        <w:rPr>
+          <w:sz w:val="24"/>
+          <w:szCs w:val="24"/>
+        </w:rPr>
+        <w:t xml:space="preserve">has been on the local economy. </w:t>
       </w:r>
     </w:p>
     <w:p>
@@ -1028,8 +1159,10 @@
           <w:sz w:val="24"/>
           <w:szCs w:val="24"/>
         </w:rPr>
-        <w:t>Houston:</w:t>
-      </w:r>
+        <w:t>Houston</w:t>
+      </w:r>
+      <w:bookmarkStart w:id="0" w:name="_GoBack"/>
+      <w:bookmarkEnd w:id="0"/>
     </w:p>
     <w:p>
       <w:pPr>
@@ -1296,8 +1429,8 @@
 </file>
 
 <file path=word/numbering.xml><?xml version="1.0" encoding="utf-8"?>
-<w:numbering xmlns:wpc="http://schemas.microsoft.com/office/word/2010/wordprocessingCanvas" xmlns:mc="http://schemas.openxmlformats.org/markup-compatibility/2006" xmlns:o="urn:schemas-microsoft-com:office:office" xmlns:r="http://schemas.openxmlformats.org/officeDocument/2006/relationships" xmlns:m="http://schemas.openxmlformats.org/officeDocument/2006/math" xmlns:v="urn:schemas-microsoft-com:vml" xmlns:wp14="http://schemas.microsoft.com/office/word/2010/wordprocessingDrawing" xmlns:wp="http://schemas.openxmlformats.org/drawingml/2006/wordprocessingDrawing" xmlns:w10="urn:schemas-microsoft-com:office:word" xmlns:w="http://schemas.openxmlformats.org/wordprocessingml/2006/main" xmlns:w14="http://schemas.microsoft.com/office/word/2010/wordml" xmlns:wpg="http://schemas.microsoft.com/office/word/2010/wordprocessingGroup" xmlns:wpi="http://schemas.microsoft.com/office/word/2010/wordprocessingInk" xmlns:wne="http://schemas.microsoft.com/office/word/2006/wordml" xmlns:wps="http://schemas.microsoft.com/office/word/2010/wordprocessingShape" mc:Ignorable="w14 wp14">
-  <w:abstractNum w:abstractNumId="0">
+<w:numbering xmlns:wpc="http://schemas.microsoft.com/office/word/2010/wordprocessingCanvas" xmlns:cx="http://schemas.microsoft.com/office/drawing/2014/chartex" xmlns:cx1="http://schemas.microsoft.com/office/drawing/2015/9/8/chartex" xmlns:cx2="http://schemas.microsoft.com/office/drawing/2015/10/21/chartex" xmlns:cx3="http://schemas.microsoft.com/office/drawing/2016/5/9/chartex" xmlns:cx4="http://schemas.microsoft.com/office/drawing/2016/5/10/chartex" xmlns:cx5="http://schemas.microsoft.com/office/drawing/2016/5/11/chartex" xmlns:cx6="http://schemas.microsoft.com/office/drawing/2016/5/12/chartex" xmlns:cx7="http://schemas.microsoft.com/office/drawing/2016/5/13/chartex" xmlns:cx8="http://schemas.microsoft.com/office/drawing/2016/5/14/chartex" xmlns:mc="http://schemas.openxmlformats.org/markup-compatibility/2006" xmlns:aink="http://schemas.microsoft.com/office/drawing/2016/ink" xmlns:am3d="http://schemas.microsoft.com/office/drawing/2017/model3d" xmlns:o="urn:schemas-microsoft-com:office:office" xmlns:r="http://schemas.openxmlformats.org/officeDocument/2006/relationships" xmlns:m="http://schemas.openxmlformats.org/officeDocument/2006/math" xmlns:v="urn:schemas-microsoft-com:vml" xmlns:wp14="http://schemas.microsoft.com/office/word/2010/wordprocessingDrawing" xmlns:wp="http://schemas.openxmlformats.org/drawingml/2006/wordprocessingDrawing" xmlns:w10="urn:schemas-microsoft-com:office:word" xmlns:w="http://schemas.openxmlformats.org/wordprocessingml/2006/main" xmlns:w14="http://schemas.microsoft.com/office/word/2010/wordml" xmlns:w15="http://schemas.microsoft.com/office/word/2012/wordml" xmlns:w16cid="http://schemas.microsoft.com/office/word/2016/wordml/cid" xmlns:w16se="http://schemas.microsoft.com/office/word/2015/wordml/symex" xmlns:wpg="http://schemas.microsoft.com/office/word/2010/wordprocessingGroup" xmlns:wpi="http://schemas.microsoft.com/office/word/2010/wordprocessingInk" xmlns:wne="http://schemas.microsoft.com/office/word/2006/wordml" xmlns:wps="http://schemas.microsoft.com/office/word/2010/wordprocessingShape" mc:Ignorable="w14 w15 w16se w16cid wp14">
+  <w:abstractNum w:abstractNumId="0" w15:restartNumberingAfterBreak="0">
     <w:nsid w:val="1B820B52"/>
     <w:multiLevelType w:val="hybridMultilevel"/>
     <w:tmpl w:val="E8A23098"/>
@@ -1410,7 +1543,7 @@
       </w:rPr>
     </w:lvl>
   </w:abstractNum>
-  <w:abstractNum w:abstractNumId="1">
+  <w:abstractNum w:abstractNumId="1" w15:restartNumberingAfterBreak="0">
     <w:nsid w:val="259E5363"/>
     <w:multiLevelType w:val="hybridMultilevel"/>
     <w:tmpl w:val="86CA8FF6"/>
@@ -1523,7 +1656,7 @@
       </w:rPr>
     </w:lvl>
   </w:abstractNum>
-  <w:abstractNum w:abstractNumId="2">
+  <w:abstractNum w:abstractNumId="2" w15:restartNumberingAfterBreak="0">
     <w:nsid w:val="4E9B5814"/>
     <w:multiLevelType w:val="hybridMultilevel"/>
     <w:tmpl w:val="943C3D8C"/>
@@ -1609,7 +1742,7 @@
       </w:pPr>
     </w:lvl>
   </w:abstractNum>
-  <w:abstractNum w:abstractNumId="3">
+  <w:abstractNum w:abstractNumId="3" w15:restartNumberingAfterBreak="0">
     <w:nsid w:val="6D826CA7"/>
     <w:multiLevelType w:val="hybridMultilevel"/>
     <w:tmpl w:val="4698CCB6"/>
@@ -1738,7 +1871,7 @@
 </file>
 
 <file path=word/styles.xml><?xml version="1.0" encoding="utf-8"?>
-<w:styles xmlns:mc="http://schemas.openxmlformats.org/markup-compatibility/2006" xmlns:r="http://schemas.openxmlformats.org/officeDocument/2006/relationships" xmlns:w="http://schemas.openxmlformats.org/wordprocessingml/2006/main" xmlns:w14="http://schemas.microsoft.com/office/word/2010/wordml" mc:Ignorable="w14">
+<w:styles xmlns:mc="http://schemas.openxmlformats.org/markup-compatibility/2006" xmlns:r="http://schemas.openxmlformats.org/officeDocument/2006/relationships" xmlns:w="http://schemas.openxmlformats.org/wordprocessingml/2006/main" xmlns:w14="http://schemas.microsoft.com/office/word/2010/wordml" xmlns:w15="http://schemas.microsoft.com/office/word/2012/wordml" xmlns:w16cid="http://schemas.microsoft.com/office/word/2016/wordml/cid" xmlns:w16se="http://schemas.microsoft.com/office/word/2015/wordml/symex" mc:Ignorable="w14 w15 w16se w16cid">
   <w:docDefaults>
     <w:rPrDefault>
       <w:rPr>
@@ -1754,345 +1887,384 @@
       </w:pPr>
     </w:pPrDefault>
   </w:docDefaults>
-  <w:latentStyles w:defLockedState="0" w:defUIPriority="99" w:defSemiHidden="1" w:defUnhideWhenUsed="1" w:defQFormat="0" w:count="267">
-    <w:lsdException w:name="Normal" w:semiHidden="0" w:uiPriority="0" w:unhideWhenUsed="0" w:qFormat="1"/>
-    <w:lsdException w:name="heading 1" w:semiHidden="0" w:uiPriority="9" w:unhideWhenUsed="0" w:qFormat="1"/>
-    <w:lsdException w:name="heading 2" w:uiPriority="9" w:qFormat="1"/>
-    <w:lsdException w:name="heading 3" w:uiPriority="9" w:qFormat="1"/>
-    <w:lsdException w:name="heading 4" w:uiPriority="9" w:qFormat="1"/>
-    <w:lsdException w:name="heading 5" w:uiPriority="9" w:qFormat="1"/>
-    <w:lsdException w:name="heading 6" w:uiPriority="9" w:qFormat="1"/>
-    <w:lsdException w:name="heading 7" w:uiPriority="9" w:qFormat="1"/>
-    <w:lsdException w:name="heading 8" w:uiPriority="9" w:qFormat="1"/>
-    <w:lsdException w:name="heading 9" w:uiPriority="9" w:qFormat="1"/>
-    <w:lsdException w:name="toc 1" w:uiPriority="39"/>
-    <w:lsdException w:name="toc 2" w:uiPriority="39"/>
-    <w:lsdException w:name="toc 3" w:uiPriority="39"/>
-    <w:lsdException w:name="toc 4" w:uiPriority="39"/>
-    <w:lsdException w:name="toc 5" w:uiPriority="39"/>
-    <w:lsdException w:name="toc 6" w:uiPriority="39"/>
-    <w:lsdException w:name="toc 7" w:uiPriority="39"/>
-    <w:lsdException w:name="toc 8" w:uiPriority="39"/>
-    <w:lsdException w:name="toc 9" w:uiPriority="39"/>
-    <w:lsdException w:name="caption" w:uiPriority="35" w:qFormat="1"/>
-    <w:lsdException w:name="Title" w:semiHidden="0" w:uiPriority="10" w:unhideWhenUsed="0" w:qFormat="1"/>
-    <w:lsdException w:name="Default Paragraph Font" w:uiPriority="1"/>
-    <w:lsdException w:name="Subtitle" w:semiHidden="0" w:uiPriority="11" w:unhideWhenUsed="0" w:qFormat="1"/>
-    <w:lsdException w:name="Strong" w:semiHidden="0" w:uiPriority="22" w:unhideWhenUsed="0" w:qFormat="1"/>
-    <w:lsdException w:name="Emphasis" w:semiHidden="0" w:uiPriority="20" w:unhideWhenUsed="0" w:qFormat="1"/>
+  <w:latentStyles w:defLockedState="0" w:defUIPriority="99" w:defSemiHidden="0" w:defUnhideWhenUsed="0" w:defQFormat="0" w:count="377">
+    <w:lsdException w:name="Normal" w:uiPriority="0" w:qFormat="1"/>
+    <w:lsdException w:name="heading 1" w:uiPriority="9" w:qFormat="1"/>
+    <w:lsdException w:name="heading 2" w:semiHidden="1" w:uiPriority="9" w:unhideWhenUsed="1" w:qFormat="1"/>
+    <w:lsdException w:name="heading 3" w:semiHidden="1" w:uiPriority="9" w:unhideWhenUsed="1" w:qFormat="1"/>
+    <w:lsdException w:name="heading 4" w:semiHidden="1" w:uiPriority="9" w:unhideWhenUsed="1" w:qFormat="1"/>
+    <w:lsdException w:name="heading 5" w:semiHidden="1" w:uiPriority="9" w:unhideWhenUsed="1" w:qFormat="1"/>
+    <w:lsdException w:name="heading 6" w:semiHidden="1" w:uiPriority="9" w:unhideWhenUsed="1" w:qFormat="1"/>
+    <w:lsdException w:name="heading 7" w:semiHidden="1" w:uiPriority="9" w:unhideWhenUsed="1" w:qFormat="1"/>
+    <w:lsdException w:name="heading 8" w:semiHidden="1" w:uiPriority="9" w:unhideWhenUsed="1" w:qFormat="1"/>
+    <w:lsdException w:name="heading 9" w:semiHidden="1" w:uiPriority="9" w:unhideWhenUsed="1" w:qFormat="1"/>
+    <w:lsdException w:name="index 1" w:semiHidden="1" w:unhideWhenUsed="1"/>
+    <w:lsdException w:name="index 2" w:semiHidden="1" w:unhideWhenUsed="1"/>
+    <w:lsdException w:name="index 3" w:semiHidden="1" w:unhideWhenUsed="1"/>
+    <w:lsdException w:name="index 4" w:semiHidden="1" w:unhideWhenUsed="1"/>
+    <w:lsdException w:name="index 5" w:semiHidden="1" w:unhideWhenUsed="1"/>
+    <w:lsdException w:name="index 6" w:semiHidden="1" w:unhideWhenUsed="1"/>
+    <w:lsdException w:name="index 7" w:semiHidden="1" w:unhideWhenUsed="1"/>
+    <w:lsdException w:name="index 8" w:semiHidden="1" w:unhideWhenUsed="1"/>
+    <w:lsdException w:name="index 9" w:semiHidden="1" w:unhideWhenUsed="1"/>
+    <w:lsdException w:name="toc 1" w:semiHidden="1" w:uiPriority="39" w:unhideWhenUsed="1"/>
+    <w:lsdException w:name="toc 2" w:semiHidden="1" w:uiPriority="39" w:unhideWhenUsed="1"/>
+    <w:lsdException w:name="toc 3" w:semiHidden="1" w:uiPriority="39" w:unhideWhenUsed="1"/>
+    <w:lsdException w:name="toc 4" w:semiHidden="1" w:uiPriority="39" w:unhideWhenUsed="1"/>
+    <w:lsdException w:name="toc 5" w:semiHidden="1" w:uiPriority="39" w:unhideWhenUsed="1"/>
+    <w:lsdException w:name="toc 6" w:semiHidden="1" w:uiPriority="39" w:unhideWhenUsed="1"/>
+    <w:lsdException w:name="toc 7" w:semiHidden="1" w:uiPriority="39" w:unhideWhenUsed="1"/>
+    <w:lsdException w:name="toc 8" w:semiHidden="1" w:uiPriority="39" w:unhideWhenUsed="1"/>
+    <w:lsdException w:name="toc 9" w:semiHidden="1" w:uiPriority="39" w:unhideWhenUsed="1"/>
+    <w:lsdException w:name="Normal Indent" w:semiHidden="1" w:unhideWhenUsed="1"/>
+    <w:lsdException w:name="footnote text" w:semiHidden="1" w:unhideWhenUsed="1"/>
+    <w:lsdException w:name="annotation text" w:semiHidden="1" w:unhideWhenUsed="1"/>
+    <w:lsdException w:name="header" w:semiHidden="1" w:unhideWhenUsed="1"/>
+    <w:lsdException w:name="footer" w:semiHidden="1" w:unhideWhenUsed="1"/>
+    <w:lsdException w:name="index heading" w:semiHidden="1" w:unhideWhenUsed="1"/>
+    <w:lsdException w:name="caption" w:semiHidden="1" w:uiPriority="35" w:unhideWhenUsed="1" w:qFormat="1"/>
+    <w:lsdException w:name="table of figures" w:semiHidden="1" w:unhideWhenUsed="1"/>
+    <w:lsdException w:name="envelope address" w:semiHidden="1" w:unhideWhenUsed="1"/>
+    <w:lsdException w:name="envelope return" w:semiHidden="1" w:unhideWhenUsed="1"/>
+    <w:lsdException w:name="footnote reference" w:semiHidden="1" w:unhideWhenUsed="1"/>
+    <w:lsdException w:name="annotation reference" w:semiHidden="1" w:unhideWhenUsed="1"/>
+    <w:lsdException w:name="line number" w:semiHidden="1" w:unhideWhenUsed="1"/>
+    <w:lsdException w:name="page number" w:semiHidden="1" w:unhideWhenUsed="1"/>
+    <w:lsdException w:name="endnote reference" w:semiHidden="1" w:unhideWhenUsed="1"/>
+    <w:lsdException w:name="endnote text" w:semiHidden="1" w:unhideWhenUsed="1"/>
+    <w:lsdException w:name="table of authorities" w:semiHidden="1" w:unhideWhenUsed="1"/>
+    <w:lsdException w:name="macro" w:semiHidden="1" w:unhideWhenUsed="1"/>
+    <w:lsdException w:name="toa heading" w:semiHidden="1" w:unhideWhenUsed="1"/>
+    <w:lsdException w:name="List" w:semiHidden="1" w:unhideWhenUsed="1"/>
+    <w:lsdException w:name="List Bullet" w:semiHidden="1" w:unhideWhenUsed="1"/>
+    <w:lsdException w:name="List Number" w:semiHidden="1" w:unhideWhenUsed="1"/>
+    <w:lsdException w:name="List 2" w:semiHidden="1" w:unhideWhenUsed="1"/>
+    <w:lsdException w:name="List 3" w:semiHidden="1" w:unhideWhenUsed="1"/>
+    <w:lsdException w:name="List 4" w:semiHidden="1" w:unhideWhenUsed="1"/>
+    <w:lsdException w:name="List 5" w:semiHidden="1" w:unhideWhenUsed="1"/>
+    <w:lsdException w:name="List Bullet 2" w:semiHidden="1" w:unhideWhenUsed="1"/>
+    <w:lsdException w:name="List Bullet 3" w:semiHidden="1" w:unhideWhenUsed="1"/>
+    <w:lsdException w:name="List Bullet 4" w:semiHidden="1" w:unhideWhenUsed="1"/>
+    <w:lsdException w:name="List Bullet 5" w:semiHidden="1" w:unhideWhenUsed="1"/>
+    <w:lsdException w:name="List Number 2" w:semiHidden="1" w:unhideWhenUsed="1"/>
+    <w:lsdException w:name="List Number 3" w:semiHidden="1" w:unhideWhenUsed="1"/>
+    <w:lsdException w:name="List Number 4" w:semiHidden="1" w:unhideWhenUsed="1"/>
+    <w:lsdException w:name="List Number 5" w:semiHidden="1" w:unhideWhenUsed="1"/>
+    <w:lsdException w:name="Title" w:uiPriority="10" w:qFormat="1"/>
+    <w:lsdException w:name="Closing" w:semiHidden="1" w:unhideWhenUsed="1"/>
+    <w:lsdException w:name="Signature" w:semiHidden="1" w:unhideWhenUsed="1"/>
+    <w:lsdException w:name="Default Paragraph Font" w:semiHidden="1" w:uiPriority="1" w:unhideWhenUsed="1"/>
+    <w:lsdException w:name="Body Text" w:semiHidden="1" w:unhideWhenUsed="1"/>
+    <w:lsdException w:name="Body Text Indent" w:semiHidden="1" w:unhideWhenUsed="1"/>
+    <w:lsdException w:name="List Continue" w:semiHidden="1" w:unhideWhenUsed="1"/>
+    <w:lsdException w:name="List Continue 2" w:semiHidden="1" w:unhideWhenUsed="1"/>
+    <w:lsdException w:name="List Continue 3" w:semiHidden="1" w:unhideWhenUsed="1"/>
+    <w:lsdException w:name="List Continue 4" w:semiHidden="1" w:unhideWhenUsed="1"/>
+    <w:lsdException w:name="List Continue 5" w:semiHidden="1" w:unhideWhenUsed="1"/>
+    <w:lsdException w:name="Message Header" w:semiHidden="1" w:unhideWhenUsed="1"/>
+    <w:lsdException w:name="Subtitle" w:uiPriority="11" w:qFormat="1"/>
+    <w:lsdException w:name="Salutation" w:semiHidden="1" w:unhideWhenUsed="1"/>
+    <w:lsdException w:name="Date" w:semiHidden="1" w:unhideWhenUsed="1"/>
+    <w:lsdException w:name="Body Text First Indent" w:semiHidden="1" w:unhideWhenUsed="1"/>
+    <w:lsdException w:name="Body Text First Indent 2" w:semiHidden="1" w:unhideWhenUsed="1"/>
+    <w:lsdException w:name="Note Heading" w:semiHidden="1" w:unhideWhenUsed="1"/>
+    <w:lsdException w:name="Body Text 2" w:semiHidden="1" w:unhideWhenUsed="1"/>
+    <w:lsdException w:name="Body Text 3" w:semiHidden="1" w:unhideWhenUsed="1"/>
+    <w:lsdException w:name="Body Text Indent 2" w:semiHidden="1" w:unhideWhenUsed="1"/>
+    <w:lsdException w:name="Body Text Indent 3" w:semiHidden="1" w:unhideWhenUsed="1"/>
+    <w:lsdException w:name="Block Text" w:semiHidden="1" w:unhideWhenUsed="1"/>
+    <w:lsdException w:name="Hyperlink" w:semiHidden="1" w:unhideWhenUsed="1"/>
+    <w:lsdException w:name="FollowedHyperlink" w:semiHidden="1" w:unhideWhenUsed="1"/>
+    <w:lsdException w:name="Strong" w:uiPriority="22" w:qFormat="1"/>
+    <w:lsdException w:name="Emphasis" w:uiPriority="20" w:qFormat="1"/>
+    <w:lsdException w:name="Document Map" w:semiHidden="1" w:unhideWhenUsed="1"/>
+    <w:lsdException w:name="Plain Text" w:semiHidden="1" w:unhideWhenUsed="1"/>
+    <w:lsdException w:name="E-mail Signature" w:semiHidden="1" w:unhideWhenUsed="1"/>
+    <w:lsdException w:name="HTML Top of Form" w:semiHidden="1" w:unhideWhenUsed="1"/>
+    <w:lsdException w:name="HTML Bottom of Form" w:semiHidden="1" w:unhideWhenUsed="1"/>
+    <w:lsdException w:name="Normal (Web)" w:semiHidden="1" w:unhideWhenUsed="1"/>
+    <w:lsdException w:name="HTML Acronym" w:semiHidden="1" w:unhideWhenUsed="1"/>
+    <w:lsdException w:name="HTML Address" w:semiHidden="1" w:unhideWhenUsed="1"/>
+    <w:lsdException w:name="HTML Cite" w:semiHidden="1" w:unhideWhenUsed="1"/>
+    <w:lsdException w:name="HTML Code" w:semiHidden="1" w:unhideWhenUsed="1"/>
+    <w:lsdException w:name="HTML Definition" w:semiHidden="1" w:unhideWhenUsed="1"/>
+    <w:lsdException w:name="HTML Keyboard" w:semiHidden="1" w:unhideWhenUsed="1"/>
+    <w:lsdException w:name="HTML Preformatted" w:semiHidden="1" w:unhideWhenUsed="1"/>
+    <w:lsdException w:name="HTML Sample" w:semiHidden="1" w:unhideWhenUsed="1"/>
+    <w:lsdException w:name="HTML Typewriter" w:semiHidden="1" w:unhideWhenUsed="1"/>
+    <w:lsdException w:name="HTML Variable" w:semiHidden="1" w:unhideWhenUsed="1"/>
+    <w:lsdException w:name="Normal Table" w:semiHidden="1" w:unhideWhenUsed="1"/>
+    <w:lsdException w:name="annotation subject" w:semiHidden="1" w:unhideWhenUsed="1"/>
+    <w:lsdException w:name="No List" w:semiHidden="1" w:unhideWhenUsed="1"/>
+    <w:lsdException w:name="Outline List 1" w:semiHidden="1" w:unhideWhenUsed="1"/>
+    <w:lsdException w:name="Outline List 2" w:semiHidden="1" w:unhideWhenUsed="1"/>
+    <w:lsdException w:name="Outline List 3" w:semiHidden="1" w:unhideWhenUsed="1"/>
+    <w:lsdException w:name="Table Simple 1" w:semiHidden="1" w:unhideWhenUsed="1"/>
+    <w:lsdException w:name="Table Simple 2" w:semiHidden="1" w:unhideWhenUsed="1"/>
+    <w:lsdException w:name="Table Simple 3" w:semiHidden="1" w:unhideWhenUsed="1"/>
+    <w:lsdException w:name="Table Classic 1" w:semiHidden="1" w:unhideWhenUsed="1"/>
+    <w:lsdException w:name="Table Classic 2" w:semiHidden="1" w:unhideWhenUsed="1"/>
+    <w:lsdException w:name="Table Classic 3" w:semiHidden="1" w:unhideWhenUsed="1"/>
+    <w:lsdException w:name="Table Classic 4" w:semiHidden="1" w:unhideWhenUsed="1"/>
+    <w:lsdException w:name="Table Colorful 1" w:semiHidden="1" w:unhideWhenUsed="1"/>
+    <w:lsdException w:name="Table Colorful 2" w:semiHidden="1" w:unhideWhenUsed="1"/>
+    <w:lsdException w:name="Table Colorful 3" w:semiHidden="1" w:unhideWhenUsed="1"/>
+    <w:lsdException w:name="Table Columns 1" w:semiHidden="1" w:unhideWhenUsed="1"/>
+    <w:lsdException w:name="Table Columns 2" w:semiHidden="1" w:unhideWhenUsed="1"/>
+    <w:lsdException w:name="Table Columns 3" w:semiHidden="1" w:unhideWhenUsed="1"/>
+    <w:lsdException w:name="Table Columns 4" w:semiHidden="1" w:unhideWhenUsed="1"/>
+    <w:lsdException w:name="Table Columns 5" w:semiHidden="1" w:unhideWhenUsed="1"/>
+    <w:lsdException w:name="Table Grid 1" w:semiHidden="1" w:unhideWhenUsed="1"/>
+    <w:lsdException w:name="Table Grid 2" w:semiHidden="1" w:unhideWhenUsed="1"/>
+    <w:lsdException w:name="Table Grid 3" w:semiHidden="1" w:unhideWhenUsed="1"/>
+    <w:lsdException w:name="Table Grid 4" w:semiHidden="1" w:unhideWhenUsed="1"/>
+    <w:lsdException w:name="Table Grid 5" w:semiHidden="1" w:unhideWhenUsed="1"/>
+    <w:lsdException w:name="Table Grid 6" w:semiHidden="1" w:unhideWhenUsed="1"/>
+    <w:lsdException w:name="Table Grid 7" w:semiHidden="1" w:unhideWhenUsed="1"/>
+    <w:lsdException w:name="Table Grid 8" w:semiHidden="1" w:unhideWhenUsed="1"/>
+    <w:lsdException w:name="Table List 1" w:semiHidden="1" w:unhideWhenUsed="1"/>
+    <w:lsdException w:name="Table List 2" w:semiHidden="1" w:unhideWhenUsed="1"/>
+    <w:lsdException w:name="Table List 3" w:semiHidden="1" w:unhideWhenUsed="1"/>
+    <w:lsdException w:name="Table List 4" w:semiHidden="1" w:unhideWhenUsed="1"/>
+    <w:lsdException w:name="Table List 5" w:semiHidden="1" w:unhideWhenUsed="1"/>
+    <w:lsdException w:name="Table List 6" w:semiHidden="1" w:unhideWhenUsed="1"/>
+    <w:lsdException w:name="Table List 7" w:semiHidden="1" w:unhideWhenUsed="1"/>
+    <w:lsdException w:name="Table List 8" w:semiHidden="1" w:unhideWhenUsed="1"/>
+    <w:lsdException w:name="Table 3D effects 1" w:semiHidden="1" w:unhideWhenUsed="1"/>
+    <w:lsdException w:name="Table 3D effects 2" w:semiHidden="1" w:unhideWhenUsed="1"/>
+    <w:lsdException w:name="Table 3D effects 3" w:semiHidden="1" w:unhideWhenUsed="1"/>
+    <w:lsdException w:name="Table Contemporary" w:semiHidden="1" w:unhideWhenUsed="1"/>
+    <w:lsdException w:name="Table Elegant" w:semiHidden="1" w:unhideWhenUsed="1"/>
+    <w:lsdException w:name="Table Professional" w:semiHidden="1" w:unhideWhenUsed="1"/>
+    <w:lsdException w:name="Table Subtle 1" w:semiHidden="1" w:unhideWhenUsed="1"/>
+    <w:lsdException w:name="Table Subtle 2" w:semiHidden="1" w:unhideWhenUsed="1"/>
+    <w:lsdException w:name="Table Web 1" w:semiHidden="1" w:unhideWhenUsed="1"/>
+    <w:lsdException w:name="Table Web 2" w:semiHidden="1" w:unhideWhenUsed="1"/>
+    <w:lsdException w:name="Table Web 3" w:semiHidden="1" w:unhideWhenUsed="1"/>
+    <w:lsdException w:name="Balloon Text" w:semiHidden="1" w:unhideWhenUsed="1"/>
     <w:lsdException w:name="Table Grid" w:uiPriority="59"/>
-    <w:lsdException w:name="Placeholder Text" w:unhideWhenUsed="0"/>
-    <w:lsdException w:name="No Spacing" w:semiHidden="0" w:uiPriority="1" w:unhideWhenUsed="0" w:qFormat="1"/>
-    <w:lsdException w:name="Light Shading" w:semiHidden="0" w:uiPriority="60" w:unhideWhenUsed="0"/>
-    <w:lsdException w:name="Light List" w:semiHidden="0" w:uiPriority="61" w:unhideWhenUsed="0"/>
-    <w:lsdException w:name="Light Grid" w:semiHidden="0" w:uiPriority="62" w:unhideWhenUsed="0"/>
-    <w:lsdException w:name="Medium Shading 1" w:semiHidden="0" w:uiPriority="63" w:unhideWhenUsed="0"/>
-    <w:lsdException w:name="Medium Shading 2" w:semiHidden="0" w:uiPriority="64" w:unhideWhenUsed="0"/>
-    <w:lsdException w:name="Medium List 1" w:semiHidden="0" w:uiPriority="65" w:unhideWhenUsed="0"/>
-    <w:lsdException w:name="Medium List 2" w:semiHidden="0" w:uiPriority="66" w:unhideWhenUsed="0"/>
-    <w:lsdException w:name="Medium Grid 1" w:semiHidden="0" w:uiPriority="67" w:unhideWhenUsed="0"/>
-    <w:lsdException w:name="Medium Grid 2" w:semiHidden="0" w:uiPriority="68" w:unhideWhenUsed="0"/>
-    <w:lsdException w:name="Medium Grid 3" w:semiHidden="0" w:uiPriority="69" w:unhideWhenUsed="0"/>
-    <w:lsdException w:name="Dark List" w:semiHidden="0" w:uiPriority="70" w:unhideWhenUsed="0"/>
-    <w:lsdException w:name="Colorful Shading" w:semiHidden="0" w:uiPriority="71" w:unhideWhenUsed="0"/>
-    <w:lsdException w:name="Colorful List" w:semiHidden="0" w:uiPriority="72" w:unhideWhenUsed="0"/>
-    <w:lsdException w:name="Colorful Grid" w:semiHidden="0" w:uiPriority="73" w:unhideWhenUsed="0"/>
-    <w:lsdException w:name="Light Shading Accent 1" w:semiHidden="0" w:uiPriority="60" w:unhideWhenUsed="0"/>
-    <w:lsdException w:name="Light List Accent 1" w:semiHidden="0" w:uiPriority="61" w:unhideWhenUsed="0"/>
-    <w:lsdException w:name="Light Grid Accent 1" w:semiHidden="0" w:uiPriority="62" w:unhideWhenUsed="0"/>
-    <w:lsdException w:name="Medium Shading 1 Accent 1" w:semiHidden="0" w:uiPriority="63" w:unhideWhenUsed="0"/>
-    <w:lsdException w:name="Medium Shading 2 Accent 1" w:semiHidden="0" w:uiPriority="64" w:unhideWhenUsed="0"/>
-    <w:lsdException w:name="Medium List 1 Accent 1" w:semiHidden="0" w:uiPriority="65" w:unhideWhenUsed="0"/>
-    <w:lsdException w:name="Revision" w:unhideWhenUsed="0"/>
-    <w:lsdException w:name="List Paragraph" w:semiHidden="0" w:uiPriority="34" w:unhideWhenUsed="0" w:qFormat="1"/>
-    <w:lsdException w:name="Quote" w:semiHidden="0" w:uiPriority="29" w:unhideWhenUsed="0" w:qFormat="1"/>
-    <w:lsdException w:name="Intense Quote" w:semiHidden="0" w:uiPriority="30" w:unhideWhenUsed="0" w:qFormat="1"/>
-    <w:lsdException w:name="Medium List 2 Accent 1" w:semiHidden="0" w:uiPriority="66" w:unhideWhenUsed="0"/>
-    <w:lsdException w:name="Medium Grid 1 Accent 1" w:semiHidden="0" w:uiPriority="67" w:unhideWhenUsed="0"/>
-    <w:lsdException w:name="Medium Grid 2 Accent 1" w:semiHidden="0" w:uiPriority="68" w:unhideWhenUsed="0"/>
-    <w:lsdException w:name="Medium Grid 3 Accent 1" w:semiHidden="0" w:uiPriority="69" w:unhideWhenUsed="0"/>
-    <w:lsdException w:name="Dark List Accent 1" w:semiHidden="0" w:uiPriority="70" w:unhideWhenUsed="0"/>
-    <w:lsdException w:name="Colorful Shading Accent 1" w:semiHidden="0" w:uiPriority="71" w:unhideWhenUsed="0"/>
-    <w:lsdException w:name="Colorful List Accent 1" w:semiHidden="0" w:uiPriority="72" w:unhideWhenUsed="0"/>
-    <w:lsdException w:name="Colorful Grid Accent 1" w:semiHidden="0" w:uiPriority="73" w:unhideWhenUsed="0"/>
-    <w:lsdException w:name="Light Shading Accent 2" w:semiHidden="0" w:uiPriority="60" w:unhideWhenUsed="0"/>
-    <w:lsdException w:name="Light List Accent 2" w:semiHidden="0" w:uiPriority="61" w:unhideWhenUsed="0"/>
-    <w:lsdException w:name="Light Grid Accent 2" w:semiHidden="0" w:uiPriority="62" w:unhideWhenUsed="0"/>
-    <w:lsdException w:name="Medium Shading 1 Accent 2" w:semiHidden="0" w:uiPriority="63" w:unhideWhenUsed="0"/>
-    <w:lsdException w:name="Medium Shading 2 Accent 2" w:semiHidden="0" w:uiPriority="64" w:unhideWhenUsed="0"/>
-    <w:lsdException w:name="Medium List 1 Accent 2" w:semiHidden="0" w:uiPriority="65" w:unhideWhenUsed="0"/>
-    <w:lsdException w:name="Medium List 2 Accent 2" w:semiHidden="0" w:uiPriority="66" w:unhideWhenUsed="0"/>
-    <w:lsdException w:name="Medium Grid 1 Accent 2" w:semiHidden="0" w:uiPriority="67" w:unhideWhenUsed="0"/>
-    <w:lsdException w:name="Medium Grid 2 Accent 2" w:semiHidden="0" w:uiPriority="68" w:unhideWhenUsed="0"/>
-    <w:lsdException w:name="Medium Grid 3 Accent 2" w:semiHidden="0" w:uiPriority="69" w:unhideWhenUsed="0"/>
-    <w:lsdException w:name="Dark List Accent 2" w:semiHidden="0" w:uiPriority="70" w:unhideWhenUsed="0"/>
-    <w:lsdException w:name="Colorful Shading Accent 2" w:semiHidden="0" w:uiPriority="71" w:unhideWhenUsed="0"/>
-    <w:lsdException w:name="Colorful List Accent 2" w:semiHidden="0" w:uiPriority="72" w:unhideWhenUsed="0"/>
-    <w:lsdException w:name="Colorful Grid Accent 2" w:semiHidden="0" w:uiPriority="73" w:unhideWhenUsed="0"/>
-    <w:lsdException w:name="Light Shading Accent 3" w:semiHidden="0" w:uiPriority="60" w:unhideWhenUsed="0"/>
-    <w:lsdException w:name="Light List Accent 3" w:semiHidden="0" w:uiPriority="61" w:unhideWhenUsed="0"/>
-    <w:lsdException w:name="Light Grid Accent 3" w:semiHidden="0" w:uiPriority="62" w:unhideWhenUsed="0"/>
-    <w:lsdException w:name="Medium Shading 1 Accent 3" w:semiHidden="0" w:uiPriority="63" w:unhideWhenUsed="0"/>
-    <w:lsdException w:name="Medium Shading 2 Accent 3" w:semiHidden="0" w:uiPriority="64" w:unhideWhenUsed="0"/>
-    <w:lsdException w:name="Medium List 1 Accent 3" w:semiHidden="0" w:uiPriority="65" w:unhideWhenUsed="0"/>
-    <w:lsdException w:name="Medium List 2 Accent 3" w:semiHidden="0" w:uiPriority="66" w:unhideWhenUsed="0"/>
-    <w:lsdException w:name="Medium Grid 1 Accent 3" w:semiHidden="0" w:uiPriority="67" w:unhideWhenUsed="0"/>
-    <w:lsdException w:name="Medium Grid 2 Accent 3" w:semiHidden="0" w:uiPriority="68" w:unhideWhenUsed="0"/>
-    <w:lsdException w:name="Medium Grid 3 Accent 3" w:semiHidden="0" w:uiPriority="69" w:unhideWhenUsed="0"/>
-    <w:lsdException w:name="Dark List Accent 3" w:semiHidden="0" w:uiPriority="70" w:unhideWhenUsed="0"/>
-    <w:lsdException w:name="Colorful Shading Accent 3" w:semiHidden="0" w:uiPriority="71" w:unhideWhenUsed="0"/>
-    <w:lsdException w:name="Colorful List Accent 3" w:semiHidden="0" w:uiPriority="72" w:unhideWhenUsed="0"/>
-    <w:lsdException w:name="Colorful Grid Accent 3" w:semiHidden="0" w:uiPriority="73" w:unhideWhenUsed="0"/>
-    <w:lsdException w:name="Light Shading Accent 4" w:semiHidden="0" w:uiPriority="60" w:unhideWhenUsed="0"/>
-    <w:lsdException w:name="Light List Accent 4" w:semiHidden="0" w:uiPriority="61" w:unhideWhenUsed="0"/>
-    <w:lsdException w:name="Light Grid Accent 4" w:semiHidden="0" w:uiPriority="62" w:unhideWhenUsed="0"/>
-    <w:lsdException w:name="Medium Shading 1 Accent 4" w:semiHidden="0" w:uiPriority="63" w:unhideWhenUsed="0"/>
-    <w:lsdException w:name="Medium Shading 2 Accent 4" w:semiHidden="0" w:uiPriority="64" w:unhideWhenUsed="0"/>
-    <w:lsdException w:name="Medium List 1 Accent 4" w:semiHidden="0" w:uiPriority="65" w:unhideWhenUsed="0"/>
-    <w:lsdException w:name="Medium List 2 Accent 4" w:semiHidden="0" w:uiPriority="66" w:unhideWhenUsed="0"/>
-    <w:lsdException w:name="Medium Grid 1 Accent 4" w:semiHidden="0" w:uiPriority="67" w:unhideWhenUsed="0"/>
-    <w:lsdException w:name="Medium Grid 2 Accent 4" w:semiHidden="0" w:uiPriority="68" w:unhideWhenUsed="0"/>
-    <w:lsdException w:name="Medium Grid 3 Accent 4" w:semiHidden="0" w:uiPriority="69" w:unhideWhenUsed="0"/>
-    <w:lsdException w:name="Dark List Accent 4" w:semiHidden="0" w:uiPriority="70" w:unhideWhenUsed="0"/>
-    <w:lsdException w:name="Colorful Shading Accent 4" w:semiHidden="0" w:uiPriority="71" w:unhideWhenUsed="0"/>
-    <w:lsdException w:name="Colorful List Accent 4" w:semiHidden="0" w:uiPriority="72" w:unhideWhenUsed="0"/>
-    <w:lsdException w:name="Colorful Grid Accent 4" w:semiHidden="0" w:uiPriority="73" w:unhideWhenUsed="0"/>
-    <w:lsdException w:name="Light Shading Accent 5" w:semiHidden="0" w:uiPriority="60" w:unhideWhenUsed="0"/>
-    <w:lsdException w:name="Light List Accent 5" w:semiHidden="0" w:uiPriority="61" w:unhideWhenUsed="0"/>
-    <w:lsdException w:name="Light Grid Accent 5" w:semiHidden="0" w:uiPriority="62" w:unhideWhenUsed="0"/>
-    <w:lsdException w:name="Medium Shading 1 Accent 5" w:semiHidden="0" w:uiPriority="63" w:unhideWhenUsed="0"/>
-    <w:lsdException w:name="Medium Shading 2 Accent 5" w:semiHidden="0" w:uiPriority="64" w:unhideWhenUsed="0"/>
-    <w:lsdException w:name="Medium List 1 Accent 5" w:semiHidden="0" w:uiPriority="65" w:unhideWhenUsed="0"/>
-    <w:lsdException w:name="Medium List 2 Accent 5" w:semiHidden="0" w:uiPriority="66" w:unhideWhenUsed="0"/>
-    <w:lsdException w:name="Medium Grid 1 Accent 5" w:semiHidden="0" w:uiPriority="67" w:unhideWhenUsed="0"/>
-    <w:lsdException w:name="Medium Grid 2 Accent 5" w:semiHidden="0" w:uiPriority="68" w:unhideWhenUsed="0"/>
-    <w:lsdException w:name="Medium Grid 3 Accent 5" w:semiHidden="0" w:uiPriority="69" w:unhideWhenUsed="0"/>
-    <w:lsdException w:name="Dark List Accent 5" w:semiHidden="0" w:uiPriority="70" w:unhideWhenUsed="0"/>
-    <w:lsdException w:name="Colorful Shading Accent 5" w:semiHidden="0" w:uiPriority="71" w:unhideWhenUsed="0"/>
-    <w:lsdException w:name="Colorful List Accent 5" w:semiHidden="0" w:uiPriority="72" w:unhideWhenUsed="0"/>
-    <w:lsdException w:name="Colorful Grid Accent 5" w:semiHidden="0" w:uiPriority="73" w:unhideWhenUsed="0"/>
-    <w:lsdException w:name="Light Shading Accent 6" w:semiHidden="0" w:uiPriority="60" w:unhideWhenUsed="0"/>
-    <w:lsdException w:name="Light List Accent 6" w:semiHidden="0" w:uiPriority="61" w:unhideWhenUsed="0"/>
-    <w:lsdException w:name="Light Grid Accent 6" w:semiHidden="0" w:uiPriority="62" w:unhideWhenUsed="0"/>
-    <w:lsdException w:name="Medium Shading 1 Accent 6" w:semiHidden="0" w:uiPriority="63" w:unhideWhenUsed="0"/>
-    <w:lsdException w:name="Medium Shading 2 Accent 6" w:semiHidden="0" w:uiPriority="64" w:unhideWhenUsed="0"/>
-    <w:lsdException w:name="Medium List 1 Accent 6" w:semiHidden="0" w:uiPriority="65" w:unhideWhenUsed="0"/>
-    <w:lsdException w:name="Medium List 2 Accent 6" w:semiHidden="0" w:uiPriority="66" w:unhideWhenUsed="0"/>
-    <w:lsdException w:name="Medium Grid 1 Accent 6" w:semiHidden="0" w:uiPriority="67" w:unhideWhenUsed="0"/>
-    <w:lsdException w:name="Medium Grid 2 Accent 6" w:semiHidden="0" w:uiPriority="68" w:unhideWhenUsed="0"/>
-    <w:lsdException w:name="Medium Grid 3 Accent 6" w:semiHidden="0" w:uiPriority="69" w:unhideWhenUsed="0"/>
-    <w:lsdException w:name="Dark List Accent 6" w:semiHidden="0" w:uiPriority="70" w:unhideWhenUsed="0"/>
-    <w:lsdException w:name="Colorful Shading Accent 6" w:semiHidden="0" w:uiPriority="71" w:unhideWhenUsed="0"/>
-    <w:lsdException w:name="Colorful List Accent 6" w:semiHidden="0" w:uiPriority="72" w:unhideWhenUsed="0"/>
-    <w:lsdException w:name="Colorful Grid Accent 6" w:semiHidden="0" w:uiPriority="73" w:unhideWhenUsed="0"/>
-    <w:lsdException w:name="Subtle Emphasis" w:semiHidden="0" w:uiPriority="19" w:unhideWhenUsed="0" w:qFormat="1"/>
-    <w:lsdException w:name="Intense Emphasis" w:semiHidden="0" w:uiPriority="21" w:unhideWhenUsed="0" w:qFormat="1"/>
-    <w:lsdException w:name="Subtle Reference" w:semiHidden="0" w:uiPriority="31" w:unhideWhenUsed="0" w:qFormat="1"/>
-    <w:lsdException w:name="Intense Reference" w:semiHidden="0" w:uiPriority="32" w:unhideWhenUsed="0" w:qFormat="1"/>
-    <w:lsdException w:name="Book Title" w:semiHidden="0" w:uiPriority="33" w:unhideWhenUsed="0" w:qFormat="1"/>
-    <w:lsdException w:name="Bibliography" w:uiPriority="37"/>
-    <w:lsdException w:name="TOC Heading" w:uiPriority="39" w:qFormat="1"/>
-  </w:latentStyles>
-  <w:style w:type="paragraph" w:default="1" w:styleId="Normal">
-    <w:name w:val="Normal"/>
-    <w:qFormat/>
-  </w:style>
-  <w:style w:type="character" w:default="1" w:styleId="DefaultParagraphFont">
-    <w:name w:val="Default Paragraph Font"/>
-    <w:uiPriority w:val="1"/>
-    <w:semiHidden/>
-    <w:unhideWhenUsed/>
-  </w:style>
-  <w:style w:type="table" w:default="1" w:styleId="TableNormal">
-    <w:name w:val="Normal Table"/>
-    <w:uiPriority w:val="99"/>
-    <w:semiHidden/>
-    <w:unhideWhenUsed/>
-    <w:tblPr>
-      <w:tblInd w:w="0" w:type="dxa"/>
-      <w:tblCellMar>
-        <w:top w:w="0" w:type="dxa"/>
-        <w:left w:w="108" w:type="dxa"/>
-        <w:bottom w:w="0" w:type="dxa"/>
-        <w:right w:w="108" w:type="dxa"/>
-      </w:tblCellMar>
-    </w:tblPr>
-  </w:style>
-  <w:style w:type="numbering" w:default="1" w:styleId="NoList">
-    <w:name w:val="No List"/>
-    <w:uiPriority w:val="99"/>
-    <w:semiHidden/>
-    <w:unhideWhenUsed/>
-  </w:style>
-  <w:style w:type="paragraph" w:styleId="ListParagraph">
-    <w:name w:val="List Paragraph"/>
-    <w:basedOn w:val="Normal"/>
-    <w:uiPriority w:val="34"/>
-    <w:qFormat/>
-    <w:rsid w:val="004B0C5C"/>
-    <w:pPr>
-      <w:ind w:left="720"/>
-      <w:contextualSpacing/>
-    </w:pPr>
-  </w:style>
-</w:styles>
-</file>
-
-<file path=word/stylesWithEffects.xml><?xml version="1.0" encoding="utf-8"?>
-<w:styles xmlns:wpc="http://schemas.microsoft.com/office/word/2010/wordprocessingCanvas" xmlns:mc="http://schemas.openxmlformats.org/markup-compatibility/2006" xmlns:o="urn:schemas-microsoft-com:office:office" xmlns:r="http://schemas.openxmlformats.org/officeDocument/2006/relationships" xmlns:m="http://schemas.openxmlformats.org/officeDocument/2006/math" xmlns:v="urn:schemas-microsoft-com:vml" xmlns:wp14="http://schemas.microsoft.com/office/word/2010/wordprocessingDrawing" xmlns:wp="http://schemas.openxmlformats.org/drawingml/2006/wordprocessingDrawing" xmlns:w10="urn:schemas-microsoft-com:office:word" xmlns:w="http://schemas.openxmlformats.org/wordprocessingml/2006/main" xmlns:w14="http://schemas.microsoft.com/office/word/2010/wordml" xmlns:wpg="http://schemas.microsoft.com/office/word/2010/wordprocessingGroup" xmlns:wpi="http://schemas.microsoft.com/office/word/2010/wordprocessingInk" xmlns:wne="http://schemas.microsoft.com/office/word/2006/wordml" xmlns:wps="http://schemas.microsoft.com/office/word/2010/wordprocessingShape" mc:Ignorable="w14 wp14">
-  <w:docDefaults>
-    <w:rPrDefault>
-      <w:rPr>
-        <w:rFonts w:asciiTheme="minorHAnsi" w:eastAsiaTheme="minorHAnsi" w:hAnsiTheme="minorHAnsi" w:cstheme="minorBidi"/>
-        <w:sz w:val="22"/>
-        <w:szCs w:val="22"/>
-        <w:lang w:val="en-CA" w:eastAsia="en-US" w:bidi="ar-SA"/>
-      </w:rPr>
-    </w:rPrDefault>
-    <w:pPrDefault>
-      <w:pPr>
-        <w:spacing w:after="200" w:line="276" w:lineRule="auto"/>
-      </w:pPr>
-    </w:pPrDefault>
-  </w:docDefaults>
-  <w:latentStyles w:defLockedState="0" w:defUIPriority="99" w:defSemiHidden="1" w:defUnhideWhenUsed="1" w:defQFormat="0" w:count="267">
-    <w:lsdException w:name="Normal" w:semiHidden="0" w:uiPriority="0" w:unhideWhenUsed="0" w:qFormat="1"/>
-    <w:lsdException w:name="heading 1" w:semiHidden="0" w:uiPriority="9" w:unhideWhenUsed="0" w:qFormat="1"/>
-    <w:lsdException w:name="heading 2" w:uiPriority="9" w:qFormat="1"/>
-    <w:lsdException w:name="heading 3" w:uiPriority="9" w:qFormat="1"/>
-    <w:lsdException w:name="heading 4" w:uiPriority="9" w:qFormat="1"/>
-    <w:lsdException w:name="heading 5" w:uiPriority="9" w:qFormat="1"/>
-    <w:lsdException w:name="heading 6" w:uiPriority="9" w:qFormat="1"/>
-    <w:lsdException w:name="heading 7" w:uiPriority="9" w:qFormat="1"/>
-    <w:lsdException w:name="heading 8" w:uiPriority="9" w:qFormat="1"/>
-    <w:lsdException w:name="heading 9" w:uiPriority="9" w:qFormat="1"/>
-    <w:lsdException w:name="toc 1" w:uiPriority="39"/>
-    <w:lsdException w:name="toc 2" w:uiPriority="39"/>
-    <w:lsdException w:name="toc 3" w:uiPriority="39"/>
-    <w:lsdException w:name="toc 4" w:uiPriority="39"/>
-    <w:lsdException w:name="toc 5" w:uiPriority="39"/>
-    <w:lsdException w:name="toc 6" w:uiPriority="39"/>
-    <w:lsdException w:name="toc 7" w:uiPriority="39"/>
-    <w:lsdException w:name="toc 8" w:uiPriority="39"/>
-    <w:lsdException w:name="toc 9" w:uiPriority="39"/>
-    <w:lsdException w:name="caption" w:uiPriority="35" w:qFormat="1"/>
-    <w:lsdException w:name="Title" w:semiHidden="0" w:uiPriority="10" w:unhideWhenUsed="0" w:qFormat="1"/>
-    <w:lsdException w:name="Default Paragraph Font" w:uiPriority="1"/>
-    <w:lsdException w:name="Subtitle" w:semiHidden="0" w:uiPriority="11" w:unhideWhenUsed="0" w:qFormat="1"/>
-    <w:lsdException w:name="Strong" w:semiHidden="0" w:uiPriority="22" w:unhideWhenUsed="0" w:qFormat="1"/>
-    <w:lsdException w:name="Emphasis" w:semiHidden="0" w:uiPriority="20" w:unhideWhenUsed="0" w:qFormat="1"/>
-    <w:lsdException w:name="Table Grid" w:uiPriority="59"/>
-    <w:lsdException w:name="Placeholder Text" w:unhideWhenUsed="0"/>
-    <w:lsdException w:name="No Spacing" w:semiHidden="0" w:uiPriority="1" w:unhideWhenUsed="0" w:qFormat="1"/>
-    <w:lsdException w:name="Light Shading" w:semiHidden="0" w:uiPriority="60" w:unhideWhenUsed="0"/>
-    <w:lsdException w:name="Light List" w:semiHidden="0" w:uiPriority="61" w:unhideWhenUsed="0"/>
-    <w:lsdException w:name="Light Grid" w:semiHidden="0" w:uiPriority="62" w:unhideWhenUsed="0"/>
-    <w:lsdException w:name="Medium Shading 1" w:semiHidden="0" w:uiPriority="63" w:unhideWhenUsed="0"/>
-    <w:lsdException w:name="Medium Shading 2" w:semiHidden="0" w:uiPriority="64" w:unhideWhenUsed="0"/>
-    <w:lsdException w:name="Medium List 1" w:semiHidden="0" w:uiPriority="65" w:unhideWhenUsed="0"/>
-    <w:lsdException w:name="Medium List 2" w:semiHidden="0" w:uiPriority="66" w:unhideWhenUsed="0"/>
-    <w:lsdException w:name="Medium Grid 1" w:semiHidden="0" w:uiPriority="67" w:unhideWhenUsed="0"/>
-    <w:lsdException w:name="Medium Grid 2" w:semiHidden="0" w:uiPriority="68" w:unhideWhenUsed="0"/>
-    <w:lsdException w:name="Medium Grid 3" w:semiHidden="0" w:uiPriority="69" w:unhideWhenUsed="0"/>
-    <w:lsdException w:name="Dark List" w:semiHidden="0" w:uiPriority="70" w:unhideWhenUsed="0"/>
-    <w:lsdException w:name="Colorful Shading" w:semiHidden="0" w:uiPriority="71" w:unhideWhenUsed="0"/>
-    <w:lsdException w:name="Colorful List" w:semiHidden="0" w:uiPriority="72" w:unhideWhenUsed="0"/>
-    <w:lsdException w:name="Colorful Grid" w:semiHidden="0" w:uiPriority="73" w:unhideWhenUsed="0"/>
-    <w:lsdException w:name="Light Shading Accent 1" w:semiHidden="0" w:uiPriority="60" w:unhideWhenUsed="0"/>
-    <w:lsdException w:name="Light List Accent 1" w:semiHidden="0" w:uiPriority="61" w:unhideWhenUsed="0"/>
-    <w:lsdException w:name="Light Grid Accent 1" w:semiHidden="0" w:uiPriority="62" w:unhideWhenUsed="0"/>
-    <w:lsdException w:name="Medium Shading 1 Accent 1" w:semiHidden="0" w:uiPriority="63" w:unhideWhenUsed="0"/>
-    <w:lsdException w:name="Medium Shading 2 Accent 1" w:semiHidden="0" w:uiPriority="64" w:unhideWhenUsed="0"/>
-    <w:lsdException w:name="Medium List 1 Accent 1" w:semiHidden="0" w:uiPriority="65" w:unhideWhenUsed="0"/>
-    <w:lsdException w:name="Revision" w:unhideWhenUsed="0"/>
-    <w:lsdException w:name="List Paragraph" w:semiHidden="0" w:uiPriority="34" w:unhideWhenUsed="0" w:qFormat="1"/>
-    <w:lsdException w:name="Quote" w:semiHidden="0" w:uiPriority="29" w:unhideWhenUsed="0" w:qFormat="1"/>
-    <w:lsdException w:name="Intense Quote" w:semiHidden="0" w:uiPriority="30" w:unhideWhenUsed="0" w:qFormat="1"/>
-    <w:lsdException w:name="Medium List 2 Accent 1" w:semiHidden="0" w:uiPriority="66" w:unhideWhenUsed="0"/>
-    <w:lsdException w:name="Medium Grid 1 Accent 1" w:semiHidden="0" w:uiPriority="67" w:unhideWhenUsed="0"/>
-    <w:lsdException w:name="Medium Grid 2 Accent 1" w:semiHidden="0" w:uiPriority="68" w:unhideWhenUsed="0"/>
-    <w:lsdException w:name="Medium Grid 3 Accent 1" w:semiHidden="0" w:uiPriority="69" w:unhideWhenUsed="0"/>
-    <w:lsdException w:name="Dark List Accent 1" w:semiHidden="0" w:uiPriority="70" w:unhideWhenUsed="0"/>
-    <w:lsdException w:name="Colorful Shading Accent 1" w:semiHidden="0" w:uiPriority="71" w:unhideWhenUsed="0"/>
-    <w:lsdException w:name="Colorful List Accent 1" w:semiHidden="0" w:uiPriority="72" w:unhideWhenUsed="0"/>
-    <w:lsdException w:name="Colorful Grid Accent 1" w:semiHidden="0" w:uiPriority="73" w:unhideWhenUsed="0"/>
-    <w:lsdException w:name="Light Shading Accent 2" w:semiHidden="0" w:uiPriority="60" w:unhideWhenUsed="0"/>
-    <w:lsdException w:name="Light List Accent 2" w:semiHidden="0" w:uiPriority="61" w:unhideWhenUsed="0"/>
-    <w:lsdException w:name="Light Grid Accent 2" w:semiHidden="0" w:uiPriority="62" w:unhideWhenUsed="0"/>
-    <w:lsdException w:name="Medium Shading 1 Accent 2" w:semiHidden="0" w:uiPriority="63" w:unhideWhenUsed="0"/>
-    <w:lsdException w:name="Medium Shading 2 Accent 2" w:semiHidden="0" w:uiPriority="64" w:unhideWhenUsed="0"/>
-    <w:lsdException w:name="Medium List 1 Accent 2" w:semiHidden="0" w:uiPriority="65" w:unhideWhenUsed="0"/>
-    <w:lsdException w:name="Medium List 2 Accent 2" w:semiHidden="0" w:uiPriority="66" w:unhideWhenUsed="0"/>
-    <w:lsdException w:name="Medium Grid 1 Accent 2" w:semiHidden="0" w:uiPriority="67" w:unhideWhenUsed="0"/>
-    <w:lsdException w:name="Medium Grid 2 Accent 2" w:semiHidden="0" w:uiPriority="68" w:unhideWhenUsed="0"/>
-    <w:lsdException w:name="Medium Grid 3 Accent 2" w:semiHidden="0" w:uiPriority="69" w:unhideWhenUsed="0"/>
-    <w:lsdException w:name="Dark List Accent 2" w:semiHidden="0" w:uiPriority="70" w:unhideWhenUsed="0"/>
-    <w:lsdException w:name="Colorful Shading Accent 2" w:semiHidden="0" w:uiPriority="71" w:unhideWhenUsed="0"/>
-    <w:lsdException w:name="Colorful List Accent 2" w:semiHidden="0" w:uiPriority="72" w:unhideWhenUsed="0"/>
-    <w:lsdException w:name="Colorful Grid Accent 2" w:semiHidden="0" w:uiPriority="73" w:unhideWhenUsed="0"/>
-    <w:lsdException w:name="Light Shading Accent 3" w:semiHidden="0" w:uiPriority="60" w:unhideWhenUsed="0"/>
-    <w:lsdException w:name="Light List Accent 3" w:semiHidden="0" w:uiPriority="61" w:unhideWhenUsed="0"/>
-    <w:lsdException w:name="Light Grid Accent 3" w:semiHidden="0" w:uiPriority="62" w:unhideWhenUsed="0"/>
-    <w:lsdException w:name="Medium Shading 1 Accent 3" w:semiHidden="0" w:uiPriority="63" w:unhideWhenUsed="0"/>
-    <w:lsdException w:name="Medium Shading 2 Accent 3" w:semiHidden="0" w:uiPriority="64" w:unhideWhenUsed="0"/>
-    <w:lsdException w:name="Medium List 1 Accent 3" w:semiHidden="0" w:uiPriority="65" w:unhideWhenUsed="0"/>
-    <w:lsdException w:name="Medium List 2 Accent 3" w:semiHidden="0" w:uiPriority="66" w:unhideWhenUsed="0"/>
-    <w:lsdException w:name="Medium Grid 1 Accent 3" w:semiHidden="0" w:uiPriority="67" w:unhideWhenUsed="0"/>
-    <w:lsdException w:name="Medium Grid 2 Accent 3" w:semiHidden="0" w:uiPriority="68" w:unhideWhenUsed="0"/>
-    <w:lsdException w:name="Medium Grid 3 Accent 3" w:semiHidden="0" w:uiPriority="69" w:unhideWhenUsed="0"/>
-    <w:lsdException w:name="Dark List Accent 3" w:semiHidden="0" w:uiPriority="70" w:unhideWhenUsed="0"/>
-    <w:lsdException w:name="Colorful Shading Accent 3" w:semiHidden="0" w:uiPriority="71" w:unhideWhenUsed="0"/>
-    <w:lsdException w:name="Colorful List Accent 3" w:semiHidden="0" w:uiPriority="72" w:unhideWhenUsed="0"/>
-    <w:lsdException w:name="Colorful Grid Accent 3" w:semiHidden="0" w:uiPriority="73" w:unhideWhenUsed="0"/>
-    <w:lsdException w:name="Light Shading Accent 4" w:semiHidden="0" w:uiPriority="60" w:unhideWhenUsed="0"/>
-    <w:lsdException w:name="Light List Accent 4" w:semiHidden="0" w:uiPriority="61" w:unhideWhenUsed="0"/>
-    <w:lsdException w:name="Light Grid Accent 4" w:semiHidden="0" w:uiPriority="62" w:unhideWhenUsed="0"/>
-    <w:lsdException w:name="Medium Shading 1 Accent 4" w:semiHidden="0" w:uiPriority="63" w:unhideWhenUsed="0"/>
-    <w:lsdException w:name="Medium Shading 2 Accent 4" w:semiHidden="0" w:uiPriority="64" w:unhideWhenUsed="0"/>
-    <w:lsdException w:name="Medium List 1 Accent 4" w:semiHidden="0" w:uiPriority="65" w:unhideWhenUsed="0"/>
-    <w:lsdException w:name="Medium List 2 Accent 4" w:semiHidden="0" w:uiPriority="66" w:unhideWhenUsed="0"/>
-    <w:lsdException w:name="Medium Grid 1 Accent 4" w:semiHidden="0" w:uiPriority="67" w:unhideWhenUsed="0"/>
-    <w:lsdException w:name="Medium Grid 2 Accent 4" w:semiHidden="0" w:uiPriority="68" w:unhideWhenUsed="0"/>
-    <w:lsdException w:name="Medium Grid 3 Accent 4" w:semiHidden="0" w:uiPriority="69" w:unhideWhenUsed="0"/>
-    <w:lsdException w:name="Dark List Accent 4" w:semiHidden="0" w:uiPriority="70" w:unhideWhenUsed="0"/>
-    <w:lsdException w:name="Colorful Shading Accent 4" w:semiHidden="0" w:uiPriority="71" w:unhideWhenUsed="0"/>
-    <w:lsdException w:name="Colorful List Accent 4" w:semiHidden="0" w:uiPriority="72" w:unhideWhenUsed="0"/>
-    <w:lsdException w:name="Colorful Grid Accent 4" w:semiHidden="0" w:uiPriority="73" w:unhideWhenUsed="0"/>
-    <w:lsdException w:name="Light Shading Accent 5" w:semiHidden="0" w:uiPriority="60" w:unhideWhenUsed="0"/>
-    <w:lsdException w:name="Light List Accent 5" w:semiHidden="0" w:uiPriority="61" w:unhideWhenUsed="0"/>
-    <w:lsdException w:name="Light Grid Accent 5" w:semiHidden="0" w:uiPriority="62" w:unhideWhenUsed="0"/>
-    <w:lsdException w:name="Medium Shading 1 Accent 5" w:semiHidden="0" w:uiPriority="63" w:unhideWhenUsed="0"/>
-    <w:lsdException w:name="Medium Shading 2 Accent 5" w:semiHidden="0" w:uiPriority="64" w:unhideWhenUsed="0"/>
-    <w:lsdException w:name="Medium List 1 Accent 5" w:semiHidden="0" w:uiPriority="65" w:unhideWhenUsed="0"/>
-    <w:lsdException w:name="Medium List 2 Accent 5" w:semiHidden="0" w:uiPriority="66" w:unhideWhenUsed="0"/>
-    <w:lsdException w:name="Medium Grid 1 Accent 5" w:semiHidden="0" w:uiPriority="67" w:unhideWhenUsed="0"/>
-    <w:lsdException w:name="Medium Grid 2 Accent 5" w:semiHidden="0" w:uiPriority="68" w:unhideWhenUsed="0"/>
-    <w:lsdException w:name="Medium Grid 3 Accent 5" w:semiHidden="0" w:uiPriority="69" w:unhideWhenUsed="0"/>
-    <w:lsdException w:name="Dark List Accent 5" w:semiHidden="0" w:uiPriority="70" w:unhideWhenUsed="0"/>
-    <w:lsdException w:name="Colorful Shading Accent 5" w:semiHidden="0" w:uiPriority="71" w:unhideWhenUsed="0"/>
-    <w:lsdException w:name="Colorful List Accent 5" w:semiHidden="0" w:uiPriority="72" w:unhideWhenUsed="0"/>
-    <w:lsdException w:name="Colorful Grid Accent 5" w:semiHidden="0" w:uiPriority="73" w:unhideWhenUsed="0"/>
-    <w:lsdException w:name="Light Shading Accent 6" w:semiHidden="0" w:uiPriority="60" w:unhideWhenUsed="0"/>
-    <w:lsdException w:name="Light List Accent 6" w:semiHidden="0" w:uiPriority="61" w:unhideWhenUsed="0"/>
-    <w:lsdException w:name="Light Grid Accent 6" w:semiHidden="0" w:uiPriority="62" w:unhideWhenUsed="0"/>
-    <w:lsdException w:name="Medium Shading 1 Accent 6" w:semiHidden="0" w:uiPriority="63" w:unhideWhenUsed="0"/>
-    <w:lsdException w:name="Medium Shading 2 Accent 6" w:semiHidden="0" w:uiPriority="64" w:unhideWhenUsed="0"/>
-    <w:lsdException w:name="Medium List 1 Accent 6" w:semiHidden="0" w:uiPriority="65" w:unhideWhenUsed="0"/>
-    <w:lsdException w:name="Medium List 2 Accent 6" w:semiHidden="0" w:uiPriority="66" w:unhideWhenUsed="0"/>
-    <w:lsdException w:name="Medium Grid 1 Accent 6" w:semiHidden="0" w:uiPriority="67" w:unhideWhenUsed="0"/>
-    <w:lsdException w:name="Medium Grid 2 Accent 6" w:semiHidden="0" w:uiPriority="68" w:unhideWhenUsed="0"/>
-    <w:lsdException w:name="Medium Grid 3 Accent 6" w:semiHidden="0" w:uiPriority="69" w:unhideWhenUsed="0"/>
-    <w:lsdException w:name="Dark List Accent 6" w:semiHidden="0" w:uiPriority="70" w:unhideWhenUsed="0"/>
-    <w:lsdException w:name="Colorful Shading Accent 6" w:semiHidden="0" w:uiPriority="71" w:unhideWhenUsed="0"/>
-    <w:lsdException w:name="Colorful List Accent 6" w:semiHidden="0" w:uiPriority="72" w:unhideWhenUsed="0"/>
-    <w:lsdException w:name="Colorful Grid Accent 6" w:semiHidden="0" w:uiPriority="73" w:unhideWhenUsed="0"/>
-    <w:lsdException w:name="Subtle Emphasis" w:semiHidden="0" w:uiPriority="19" w:unhideWhenUsed="0" w:qFormat="1"/>
-    <w:lsdException w:name="Intense Emphasis" w:semiHidden="0" w:uiPriority="21" w:unhideWhenUsed="0" w:qFormat="1"/>
-    <w:lsdException w:name="Subtle Reference" w:semiHidden="0" w:uiPriority="31" w:unhideWhenUsed="0" w:qFormat="1"/>
-    <w:lsdException w:name="Intense Reference" w:semiHidden="0" w:uiPriority="32" w:unhideWhenUsed="0" w:qFormat="1"/>
-    <w:lsdException w:name="Book Title" w:semiHidden="0" w:uiPriority="33" w:unhideWhenUsed="0" w:qFormat="1"/>
-    <w:lsdException w:name="Bibliography" w:uiPriority="37"/>
-    <w:lsdException w:name="TOC Heading" w:uiPriority="39" w:qFormat="1"/>
+    <w:lsdException w:name="Table Theme" w:semiHidden="1" w:unhideWhenUsed="1"/>
+    <w:lsdException w:name="Placeholder Text" w:semiHidden="1"/>
+    <w:lsdException w:name="No Spacing" w:uiPriority="1" w:qFormat="1"/>
+    <w:lsdException w:name="Light Shading" w:uiPriority="60"/>
+    <w:lsdException w:name="Light List" w:uiPriority="61"/>
+    <w:lsdException w:name="Light Grid" w:uiPriority="62"/>
+    <w:lsdException w:name="Medium Shading 1" w:uiPriority="63"/>
+    <w:lsdException w:name="Medium Shading 2" w:uiPriority="64"/>
+    <w:lsdException w:name="Medium List 1" w:uiPriority="65"/>
+    <w:lsdException w:name="Medium List 2" w:uiPriority="66"/>
+    <w:lsdException w:name="Medium Grid 1" w:uiPriority="67"/>
+    <w:lsdException w:name="Medium Grid 2" w:uiPriority="68"/>
+    <w:lsdException w:name="Medium Grid 3" w:uiPriority="69"/>
+    <w:lsdException w:name="Dark List" w:uiPriority="70"/>
+    <w:lsdException w:name="Colorful Shading" w:uiPriority="71"/>
+    <w:lsdException w:name="Colorful List" w:uiPriority="72"/>
+    <w:lsdException w:name="Colorful Grid" w:uiPriority="73"/>
+    <w:lsdException w:name="Light Shading Accent 1" w:uiPriority="60"/>
+    <w:lsdException w:name="Light List Accent 1" w:uiPriority="61"/>
+    <w:lsdException w:name="Light Grid Accent 1" w:uiPriority="62"/>
+    <w:lsdException w:name="Medium Shading 1 Accent 1" w:uiPriority="63"/>
+    <w:lsdException w:name="Medium Shading 2 Accent 1" w:uiPriority="64"/>
+    <w:lsdException w:name="Medium List 1 Accent 1" w:uiPriority="65"/>
+    <w:lsdException w:name="Revision" w:semiHidden="1"/>
+    <w:lsdException w:name="List Paragraph" w:uiPriority="34" w:qFormat="1"/>
+    <w:lsdException w:name="Quote" w:uiPriority="29" w:qFormat="1"/>
+    <w:lsdException w:name="Intense Quote" w:uiPriority="30" w:qFormat="1"/>
+    <w:lsdException w:name="Medium List 2 Accent 1" w:uiPriority="66"/>
+    <w:lsdException w:name="Medium Grid 1 Accent 1" w:uiPriority="67"/>
+    <w:lsdException w:name="Medium Grid 2 Accent 1" w:uiPriority="68"/>
+    <w:lsdException w:name="Medium Grid 3 Accent 1" w:uiPriority="69"/>
+    <w:lsdException w:name="Dark List Accent 1" w:uiPriority="70"/>
+    <w:lsdException w:name="Colorful Shading Accent 1" w:uiPriority="71"/>
+    <w:lsdException w:name="Colorful List Accent 1" w:uiPriority="72"/>
+    <w:lsdException w:name="Colorful Grid Accent 1" w:uiPriority="73"/>
+    <w:lsdException w:name="Light Shading Accent 2" w:uiPriority="60"/>
+    <w:lsdException w:name="Light List Accent 2" w:uiPriority="61"/>
+    <w:lsdException w:name="Light Grid Accent 2" w:uiPriority="62"/>
+    <w:lsdException w:name="Medium Shading 1 Accent 2" w:uiPriority="63"/>
+    <w:lsdException w:name="Medium Shading 2 Accent 2" w:uiPriority="64"/>
+    <w:lsdException w:name="Medium List 1 Accent 2" w:uiPriority="65"/>
+    <w:lsdException w:name="Medium List 2 Accent 2" w:uiPriority="66"/>
+    <w:lsdException w:name="Medium Grid 1 Accent 2" w:uiPriority="67"/>
+    <w:lsdException w:name="Medium Grid 2 Accent 2" w:uiPriority="68"/>
+    <w:lsdException w:name="Medium Grid 3 Accent 2" w:uiPriority="69"/>
+    <w:lsdException w:name="Dark List Accent 2" w:uiPriority="70"/>
+    <w:lsdException w:name="Colorful Shading Accent 2" w:uiPriority="71"/>
+    <w:lsdException w:name="Colorful List Accent 2" w:uiPriority="72"/>
+    <w:lsdException w:name="Colorful Grid Accent 2" w:uiPriority="73"/>
+    <w:lsdException w:name="Light Shading Accent 3" w:uiPriority="60"/>
+    <w:lsdException w:name="Light List Accent 3" w:uiPriority="61"/>
+    <w:lsdException w:name="Light Grid Accent 3" w:uiPriority="62"/>
+    <w:lsdException w:name="Medium Shading 1 Accent 3" w:uiPriority="63"/>
+    <w:lsdException w:name="Medium Shading 2 Accent 3" w:uiPriority="64"/>
+    <w:lsdException w:name="Medium List 1 Accent 3" w:uiPriority="65"/>
+    <w:lsdException w:name="Medium List 2 Accent 3" w:uiPriority="66"/>
+    <w:lsdException w:name="Medium Grid 1 Accent 3" w:uiPriority="67"/>
+    <w:lsdException w:name="Medium Grid 2 Accent 3" w:uiPriority="68"/>
+    <w:lsdException w:name="Medium Grid 3 Accent 3" w:uiPriority="69"/>
+    <w:lsdException w:name="Dark List Accent 3" w:uiPriority="70"/>
+    <w:lsdException w:name="Colorful Shading Accent 3" w:uiPriority="71"/>
+    <w:lsdException w:name="Colorful List Accent 3" w:uiPriority="72"/>
+    <w:lsdException w:name="Colorful Grid Accent 3" w:uiPriority="73"/>
+    <w:lsdException w:name="Light Shading Accent 4" w:uiPriority="60"/>
+    <w:lsdException w:name="Light List Accent 4" w:uiPriority="61"/>
+    <w:lsdException w:name="Light Grid Accent 4" w:uiPriority="62"/>
+    <w:lsdException w:name="Medium Shading 1 Accent 4" w:uiPriority="63"/>
+    <w:lsdException w:name="Medium Shading 2 Accent 4" w:uiPriority="64"/>
+    <w:lsdException w:name="Medium List 1 Accent 4" w:uiPriority="65"/>
+    <w:lsdException w:name="Medium List 2 Accent 4" w:uiPriority="66"/>
+    <w:lsdException w:name="Medium Grid 1 Accent 4" w:uiPriority="67"/>
+    <w:lsdException w:name="Medium Grid 2 Accent 4" w:uiPriority="68"/>
+    <w:lsdException w:name="Medium Grid 3 Accent 4" w:uiPriority="69"/>
+    <w:lsdException w:name="Dark List Accent 4" w:uiPriority="70"/>
+    <w:lsdException w:name="Colorful Shading Accent 4" w:uiPriority="71"/>
+    <w:lsdException w:name="Colorful List Accent 4" w:uiPriority="72"/>
+    <w:lsdException w:name="Colorful Grid Accent 4" w:uiPriority="73"/>
+    <w:lsdException w:name="Light Shading Accent 5" w:uiPriority="60"/>
+    <w:lsdException w:name="Light List Accent 5" w:uiPriority="61"/>
+    <w:lsdException w:name="Light Grid Accent 5" w:uiPriority="62"/>
+    <w:lsdException w:name="Medium Shading 1 Accent 5" w:uiPriority="63"/>
+    <w:lsdException w:name="Medium Shading 2 Accent 5" w:uiPriority="64"/>
+    <w:lsdException w:name="Medium List 1 Accent 5" w:uiPriority="65"/>
+    <w:lsdException w:name="Medium List 2 Accent 5" w:uiPriority="66"/>
+    <w:lsdException w:name="Medium Grid 1 Accent 5" w:uiPriority="67"/>
+    <w:lsdException w:name="Medium Grid 2 Accent 5" w:uiPriority="68"/>
+    <w:lsdException w:name="Medium Grid 3 Accent 5" w:uiPriority="69"/>
+    <w:lsdException w:name="Dark List Accent 5" w:uiPriority="70"/>
+    <w:lsdException w:name="Colorful Shading Accent 5" w:uiPriority="71"/>
+    <w:lsdException w:name="Colorful List Accent 5" w:uiPriority="72"/>
+    <w:lsdException w:name="Colorful Grid Accent 5" w:uiPriority="73"/>
+    <w:lsdException w:name="Light Shading Accent 6" w:uiPriority="60"/>
+    <w:lsdException w:name="Light List Accent 6" w:uiPriority="61"/>
+    <w:lsdException w:name="Light Grid Accent 6" w:uiPriority="62"/>
+    <w:lsdException w:name="Medium Shading 1 Accent 6" w:uiPriority="63"/>
+    <w:lsdException w:name="Medium Shading 2 Accent 6" w:uiPriority="64"/>
+    <w:lsdException w:name="Medium List 1 Accent 6" w:uiPriority="65"/>
+    <w:lsdException w:name="Medium List 2 Accent 6" w:uiPriority="66"/>
+    <w:lsdException w:name="Medium Grid 1 Accent 6" w:uiPriority="67"/>
+    <w:lsdException w:name="Medium Grid 2 Accent 6" w:uiPriority="68"/>
+    <w:lsdException w:name="Medium Grid 3 Accent 6" w:uiPriority="69"/>
+    <w:lsdException w:name="Dark List Accent 6" w:uiPriority="70"/>
+    <w:lsdException w:name="Colorful Shading Accent 6" w:uiPriority="71"/>
+    <w:lsdException w:name="Colorful List Accent 6" w:uiPriority="72"/>
+    <w:lsdException w:name="Colorful Grid Accent 6" w:uiPriority="73"/>
+    <w:lsdException w:name="Subtle Emphasis" w:uiPriority="19" w:qFormat="1"/>
+    <w:lsdException w:name="Intense Emphasis" w:uiPriority="21" w:qFormat="1"/>
+    <w:lsdException w:name="Subtle Reference" w:uiPriority="31" w:qFormat="1"/>
+    <w:lsdException w:name="Intense Reference" w:uiPriority="32" w:qFormat="1"/>
+    <w:lsdException w:name="Book Title" w:uiPriority="33" w:qFormat="1"/>
+    <w:lsdException w:name="Bibliography" w:semiHidden="1" w:uiPriority="37" w:unhideWhenUsed="1"/>
+    <w:lsdException w:name="TOC Heading" w:semiHidden="1" w:uiPriority="39" w:unhideWhenUsed="1" w:qFormat="1"/>
+    <w:lsdException w:name="Plain Table 1" w:uiPriority="41"/>
+    <w:lsdException w:name="Plain Table 2" w:uiPriority="42"/>
+    <w:lsdException w:name="Plain Table 3" w:uiPriority="43"/>
+    <w:lsdException w:name="Plain Table 4" w:uiPriority="44"/>
+    <w:lsdException w:name="Plain Table 5" w:uiPriority="45"/>
+    <w:lsdException w:name="Grid Table Light" w:uiPriority="40"/>
+    <w:lsdException w:name="Grid Table 1 Light" w:uiPriority="46"/>
+    <w:lsdException w:name="Grid Table 2" w:uiPriority="47"/>
+    <w:lsdException w:name="Grid Table 3" w:uiPriority="48"/>
+    <w:lsdException w:name="Grid Table 4" w:uiPriority="49"/>
+    <w:lsdException w:name="Grid Table 5 Dark" w:uiPriority="50"/>
+    <w:lsdException w:name="Grid Table 6 Colorful" w:uiPriority="51"/>
+    <w:lsdException w:name="Grid Table 7 Colorful" w:uiPriority="52"/>
+    <w:lsdException w:name="Grid Table 1 Light Accent 1" w:uiPriority="46"/>
+    <w:lsdException w:name="Grid Table 2 Accent 1" w:uiPriority="47"/>
+    <w:lsdException w:name="Grid Table 3 Accent 1" w:uiPriority="48"/>
+    <w:lsdException w:name="Grid Table 4 Accent 1" w:uiPriority="49"/>
+    <w:lsdException w:name="Grid Table 5 Dark Accent 1" w:uiPriority="50"/>
+    <w:lsdException w:name="Grid Table 6 Colorful Accent 1" w:uiPriority="51"/>
+    <w:lsdException w:name="Grid Table 7 Colorful Accent 1" w:uiPriority="52"/>
+    <w:lsdException w:name="Grid Table 1 Light Accent 2" w:uiPriority="46"/>
+    <w:lsdException w:name="Grid Table 2 Accent 2" w:uiPriority="47"/>
+    <w:lsdException w:name="Grid Table 3 Accent 2" w:uiPriority="48"/>
+    <w:lsdException w:name="Grid Table 4 Accent 2" w:uiPriority="49"/>
+    <w:lsdException w:name="Grid Table 5 Dark Accent 2" w:uiPriority="50"/>
+    <w:lsdException w:name="Grid Table 6 Colorful Accent 2" w:uiPriority="51"/>
+    <w:lsdException w:name="Grid Table 7 Colorful Accent 2" w:uiPriority="52"/>
+    <w:lsdException w:name="Grid Table 1 Light Accent 3" w:uiPriority="46"/>
+    <w:lsdException w:name="Grid Table 2 Accent 3" w:uiPriority="47"/>
+    <w:lsdException w:name="Grid Table 3 Accent 3" w:uiPriority="48"/>
+    <w:lsdException w:name="Grid Table 4 Accent 3" w:uiPriority="49"/>
+    <w:lsdException w:name="Grid Table 5 Dark Accent 3" w:uiPriority="50"/>
+    <w:lsdException w:name="Grid Table 6 Colorful Accent 3" w:uiPriority="51"/>
+    <w:lsdException w:name="Grid Table 7 Colorful Accent 3" w:uiPriority="52"/>
+    <w:lsdException w:name="Grid Table 1 Light Accent 4" w:uiPriority="46"/>
+    <w:lsdException w:name="Grid Table 2 Accent 4" w:uiPriority="47"/>
+    <w:lsdException w:name="Grid Table 3 Accent 4" w:uiPriority="48"/>
+    <w:lsdException w:name="Grid Table 4 Accent 4" w:uiPriority="49"/>
+    <w:lsdException w:name="Grid Table 5 Dark Accent 4" w:uiPriority="50"/>
+    <w:lsdException w:name="Grid Table 6 Colorful Accent 4" w:uiPriority="51"/>
+    <w:lsdException w:name="Grid Table 7 Colorful Accent 4" w:uiPriority="52"/>
+    <w:lsdException w:name="Grid Table 1 Light Accent 5" w:uiPriority="46"/>
+    <w:lsdException w:name="Grid Table 2 Accent 5" w:uiPriority="47"/>
+    <w:lsdException w:name="Grid Table 3 Accent 5" w:uiPriority="48"/>
+    <w:lsdException w:name="Grid Table 4 Accent 5" w:uiPriority="49"/>
+    <w:lsdException w:name="Grid Table 5 Dark Accent 5" w:uiPriority="50"/>
+    <w:lsdException w:name="Grid Table 6 Colorful Accent 5" w:uiPriority="51"/>
+    <w:lsdException w:name="Grid Table 7 Colorful Accent 5" w:uiPriority="52"/>
+    <w:lsdException w:name="Grid Table 1 Light Accent 6" w:uiPriority="46"/>
+    <w:lsdException w:name="Grid Table 2 Accent 6" w:uiPriority="47"/>
+    <w:lsdException w:name="Grid Table 3 Accent 6" w:uiPriority="48"/>
+    <w:lsdException w:name="Grid Table 4 Accent 6" w:uiPriority="49"/>
+    <w:lsdException w:name="Grid Table 5 Dark Accent 6" w:uiPriority="50"/>
+    <w:lsdException w:name="Grid Table 6 Colorful Accent 6" w:uiPriority="51"/>
+    <w:lsdException w:name="Grid Table 7 Colorful Accent 6" w:uiPriority="52"/>
+    <w:lsdException w:name="List Table 1 Light" w:uiPriority="46"/>
+    <w:lsdException w:name="List Table 2" w:uiPriority="47"/>
+    <w:lsdException w:name="List Table 3" w:uiPriority="48"/>
+    <w:lsdException w:name="List Table 4" w:uiPriority="49"/>
+    <w:lsdException w:name="List Table 5 Dark" w:uiPriority="50"/>
+    <w:lsdException w:name="List Table 6 Colorful" w:uiPriority="51"/>
+    <w:lsdException w:name="List Table 7 Colorful" w:uiPriority="52"/>
+    <w:lsdException w:name="List Table 1 Light Accent 1" w:uiPriority="46"/>
+    <w:lsdException w:name="List Table 2 Accent 1" w:uiPriority="47"/>
+    <w:lsdException w:name="List Table 3 Accent 1" w:uiPriority="48"/>
+    <w:lsdException w:name="List Table 4 Accent 1" w:uiPriority="49"/>
+    <w:lsdException w:name="List Table 5 Dark Accent 1" w:uiPriority="50"/>
+    <w:lsdException w:name="List Table 6 Colorful Accent 1" w:uiPriority="51"/>
+    <w:lsdException w:name="List Table 7 Colorful Accent 1" w:uiPriority="52"/>
+    <w:lsdException w:name="List Table 1 Light Accent 2" w:uiPriority="46"/>
+    <w:lsdException w:name="List Table 2 Accent 2" w:uiPriority="47"/>
+    <w:lsdException w:name="List Table 3 Accent 2" w:uiPriority="48"/>
+    <w:lsdException w:name="List Table 4 Accent 2" w:uiPriority="49"/>
+    <w:lsdException w:name="List Table 5 Dark Accent 2" w:uiPriority="50"/>
+    <w:lsdException w:name="List Table 6 Colorful Accent 2" w:uiPriority="51"/>
+    <w:lsdException w:name="List Table 7 Colorful Accent 2" w:uiPriority="52"/>
+    <w:lsdException w:name="List Table 1 Light Accent 3" w:uiPriority="46"/>
+    <w:lsdException w:name="List Table 2 Accent 3" w:uiPriority="47"/>
+    <w:lsdException w:name="List Table 3 Accent 3" w:uiPriority="48"/>
+    <w:lsdException w:name="List Table 4 Accent 3" w:uiPriority="49"/>
+    <w:lsdException w:name="List Table 5 Dark Accent 3" w:uiPriority="50"/>
+    <w:lsdException w:name="List Table 6 Colorful Accent 3" w:uiPriority="51"/>
+    <w:lsdException w:name="List Table 7 Colorful Accent 3" w:uiPriority="52"/>
+    <w:lsdException w:name="List Table 1 Light Accent 4" w:uiPriority="46"/>
+    <w:lsdException w:name="List Table 2 Accent 4" w:uiPriority="47"/>
+    <w:lsdException w:name="List Table 3 Accent 4" w:uiPriority="48"/>
+    <w:lsdException w:name="List Table 4 Accent 4" w:uiPriority="49"/>
+    <w:lsdException w:name="List Table 5 Dark Accent 4" w:uiPriority="50"/>
+    <w:lsdException w:name="List Table 6 Colorful Accent 4" w:uiPriority="51"/>
+    <w:lsdException w:name="List Table 7 Colorful Accent 4" w:uiPriority="52"/>
+    <w:lsdException w:name="List Table 1 Light Accent 5" w:uiPriority="46"/>
+    <w:lsdException w:name="List Table 2 Accent 5" w:uiPriority="47"/>
+    <w:lsdException w:name="List Table 3 Accent 5" w:uiPriority="48"/>
+    <w:lsdException w:name="List Table 4 Accent 5" w:uiPriority="49"/>
+    <w:lsdException w:name="List Table 5 Dark Accent 5" w:uiPriority="50"/>
+    <w:lsdException w:name="List Table 6 Colorful Accent 5" w:uiPriority="51"/>
+    <w:lsdException w:name="List Table 7 Colorful Accent 5" w:uiPriority="52"/>
+    <w:lsdException w:name="List Table 1 Light Accent 6" w:uiPriority="46"/>
+    <w:lsdException w:name="List Table 2 Accent 6" w:uiPriority="47"/>
+    <w:lsdException w:name="List Table 3 Accent 6" w:uiPriority="48"/>
+    <w:lsdException w:name="List Table 4 Accent 6" w:uiPriority="49"/>
+    <w:lsdException w:name="List Table 5 Dark Accent 6" w:uiPriority="50"/>
+    <w:lsdException w:name="List Table 6 Colorful Accent 6" w:uiPriority="51"/>
+    <w:lsdException w:name="List Table 7 Colorful Accent 6" w:uiPriority="52"/>
+    <w:lsdException w:name="Mention" w:semiHidden="1" w:unhideWhenUsed="1"/>
+    <w:lsdException w:name="Smart Hyperlink" w:semiHidden="1" w:unhideWhenUsed="1"/>
+    <w:lsdException w:name="Hashtag" w:semiHidden="1" w:unhideWhenUsed="1"/>
+    <w:lsdException w:name="Unresolved Mention" w:semiHidden="1" w:unhideWhenUsed="1"/>
+    <w:lsdException w:name="Smart Link" w:semiHidden="1" w:unhideWhenUsed="1"/>
+    <w:lsdException w:name="Smart Link Error" w:semiHidden="1" w:unhideWhenUsed="1"/>
   </w:latentStyles>
   <w:style w:type="paragraph" w:default="1" w:styleId="Normal">
     <w:name w:val="Normal"/>

</xml_diff>